<commit_message>
Analisis primera parte del documento, creacion de arreglos bidimensionales
</commit_message>
<xml_diff>
--- a/Informe Desarrollo Parcial I.docx
+++ b/Informe Desarrollo Parcial I.docx
@@ -301,6 +301,406 @@
         <w:jc w:val="center"/>
         <w:rPr>
           <w:rFonts w:ascii="Times New Roman" w:hAnsi="Times New Roman" w:cs="Times New Roman"/>
+          <w:b/>
+          <w:bCs/>
+          <w:sz w:val="24"/>
+          <w:szCs w:val="24"/>
+          <w:lang w:val="es-CO"/>
+        </w:rPr>
+      </w:pPr>
+      <w:r>
+        <w:rPr>
+          <w:rFonts w:ascii="Times New Roman" w:hAnsi="Times New Roman" w:cs="Times New Roman"/>
+          <w:b/>
+          <w:bCs/>
+          <w:sz w:val="24"/>
+          <w:szCs w:val="24"/>
+          <w:lang w:val="es-CO"/>
+        </w:rPr>
+        <w:lastRenderedPageBreak/>
+        <w:t xml:space="preserve">Análisis del Problema y Consideraciones para la Alternativa de la Solución Propuesta </w:t>
+      </w:r>
+    </w:p>
+    <w:p>
+      <w:pPr>
+        <w:spacing w:line="360" w:lineRule="auto"/>
+        <w:jc w:val="both"/>
+        <w:rPr>
+          <w:rFonts w:ascii="Times New Roman" w:hAnsi="Times New Roman" w:cs="Times New Roman"/>
+          <w:sz w:val="24"/>
+          <w:szCs w:val="24"/>
+          <w:lang w:val="es-CO"/>
+        </w:rPr>
+      </w:pPr>
+      <w:r>
+        <w:rPr>
+          <w:rFonts w:ascii="Times New Roman" w:hAnsi="Times New Roman" w:cs="Times New Roman"/>
+          <w:b/>
+          <w:bCs/>
+          <w:sz w:val="24"/>
+          <w:szCs w:val="24"/>
+          <w:lang w:val="es-CO"/>
+        </w:rPr>
+        <w:t xml:space="preserve">Primer Análisis. </w:t>
+      </w:r>
+      <w:r>
+        <w:rPr>
+          <w:rFonts w:ascii="Times New Roman" w:hAnsi="Times New Roman" w:cs="Times New Roman"/>
+          <w:sz w:val="24"/>
+          <w:szCs w:val="24"/>
+          <w:lang w:val="es-CO"/>
+        </w:rPr>
+        <w:t>Luego de una lectura detallada al documento proporcionado, encontré que se definieron ciertas especificaciones a tener en cuenta en mi solución. Entonces separé los problemas en 5 ramas señaladas.</w:t>
+      </w:r>
+    </w:p>
+    <w:p>
+      <w:pPr>
+        <w:spacing w:line="360" w:lineRule="auto"/>
+        <w:jc w:val="both"/>
+        <w:rPr>
+          <w:rFonts w:ascii="Times New Roman" w:hAnsi="Times New Roman" w:cs="Times New Roman"/>
+          <w:sz w:val="24"/>
+          <w:szCs w:val="24"/>
+          <w:lang w:val="es-CO"/>
+        </w:rPr>
+      </w:pPr>
+      <w:r>
+        <w:rPr>
+          <w:rFonts w:ascii="Times New Roman" w:hAnsi="Times New Roman" w:cs="Times New Roman"/>
+          <w:b/>
+          <w:bCs/>
+          <w:i/>
+          <w:iCs/>
+          <w:sz w:val="24"/>
+          <w:szCs w:val="24"/>
+          <w:lang w:val="es-CO"/>
+        </w:rPr>
+        <w:t>Primera Parte (Creación de la Estructura de Datos).</w:t>
+      </w:r>
+      <w:r>
+        <w:rPr>
+          <w:rFonts w:ascii="Times New Roman" w:hAnsi="Times New Roman" w:cs="Times New Roman"/>
+          <w:b/>
+          <w:bCs/>
+          <w:sz w:val="24"/>
+          <w:szCs w:val="24"/>
+          <w:lang w:val="es-CO"/>
+        </w:rPr>
+        <w:t xml:space="preserve"> </w:t>
+      </w:r>
+      <w:r>
+        <w:rPr>
+          <w:rFonts w:ascii="Times New Roman" w:hAnsi="Times New Roman" w:cs="Times New Roman"/>
+          <w:sz w:val="24"/>
+          <w:szCs w:val="24"/>
+          <w:lang w:val="es-CO"/>
+        </w:rPr>
+        <w:t xml:space="preserve">Podemos evidenciar el uso de estructuras bidimensionales dinámicas de tamaño </w:t>
+      </w:r>
+      <w:proofErr w:type="spellStart"/>
+      <w:r>
+        <w:rPr>
+          <w:rFonts w:ascii="Times New Roman" w:hAnsi="Times New Roman" w:cs="Times New Roman"/>
+          <w:sz w:val="24"/>
+          <w:szCs w:val="24"/>
+          <w:lang w:val="es-CO"/>
+        </w:rPr>
+        <w:t>NxN</w:t>
+      </w:r>
+      <w:proofErr w:type="spellEnd"/>
+      <w:r>
+        <w:rPr>
+          <w:rFonts w:ascii="Times New Roman" w:hAnsi="Times New Roman" w:cs="Times New Roman"/>
+          <w:sz w:val="24"/>
+          <w:szCs w:val="24"/>
+          <w:lang w:val="es-CO"/>
+        </w:rPr>
+        <w:t xml:space="preserve"> donde N es impar y el tipo de dato correspondiente a éstas es entero. Estas estructuras, poseen 4 estados, Neutro, Estado 1, Estado 2 y Estado 3.</w:t>
+      </w:r>
+    </w:p>
+    <w:p>
+      <w:pPr>
+        <w:spacing w:line="360" w:lineRule="auto"/>
+        <w:jc w:val="both"/>
+        <w:rPr>
+          <w:rFonts w:ascii="Times New Roman" w:hAnsi="Times New Roman" w:cs="Times New Roman"/>
+          <w:sz w:val="24"/>
+          <w:szCs w:val="24"/>
+          <w:lang w:val="es-CO"/>
+        </w:rPr>
+      </w:pPr>
+      <w:r>
+        <w:rPr>
+          <w:rFonts w:ascii="Times New Roman" w:hAnsi="Times New Roman" w:cs="Times New Roman"/>
+          <w:b/>
+          <w:bCs/>
+          <w:i/>
+          <w:iCs/>
+          <w:sz w:val="24"/>
+          <w:szCs w:val="24"/>
+          <w:lang w:val="es-CO"/>
+        </w:rPr>
+        <w:t xml:space="preserve">Neutro: </w:t>
+      </w:r>
+      <w:r>
+        <w:rPr>
+          <w:rFonts w:ascii="Times New Roman" w:hAnsi="Times New Roman" w:cs="Times New Roman"/>
+          <w:sz w:val="24"/>
+          <w:szCs w:val="24"/>
+          <w:lang w:val="es-CO"/>
+        </w:rPr>
+        <w:t xml:space="preserve">Estado inicial, donde la matriz se rellene desde </w:t>
+      </w:r>
+      <w:r>
+        <w:rPr>
+          <w:rFonts w:ascii="Times New Roman" w:hAnsi="Times New Roman" w:cs="Times New Roman"/>
+          <w:sz w:val="24"/>
+          <w:szCs w:val="24"/>
+          <w:lang w:val="es-CO"/>
+        </w:rPr>
+        <w:t>el numero 1 hasta N – 1, de izquierda a derecha con la particularidad de que la posición [N][N] es igual a ‘vacío’.</w:t>
+      </w:r>
+    </w:p>
+    <w:p>
+      <w:pPr>
+        <w:spacing w:line="360" w:lineRule="auto"/>
+        <w:jc w:val="both"/>
+        <w:rPr>
+          <w:rFonts w:ascii="Times New Roman" w:hAnsi="Times New Roman" w:cs="Times New Roman"/>
+          <w:sz w:val="24"/>
+          <w:szCs w:val="24"/>
+          <w:lang w:val="es-CO"/>
+        </w:rPr>
+      </w:pPr>
+      <w:r>
+        <w:rPr>
+          <w:rFonts w:ascii="Times New Roman" w:hAnsi="Times New Roman" w:cs="Times New Roman"/>
+          <w:b/>
+          <w:bCs/>
+          <w:i/>
+          <w:iCs/>
+          <w:sz w:val="24"/>
+          <w:szCs w:val="24"/>
+          <w:lang w:val="es-CO"/>
+        </w:rPr>
+        <w:t xml:space="preserve">Estado 1: </w:t>
+      </w:r>
+      <w:r>
+        <w:rPr>
+          <w:rFonts w:ascii="Times New Roman" w:hAnsi="Times New Roman" w:cs="Times New Roman"/>
+          <w:sz w:val="24"/>
+          <w:szCs w:val="24"/>
+          <w:lang w:val="es-CO"/>
+        </w:rPr>
+        <w:t>Matriz neutro rotada 90 grados en sentido de las manecillas del reloj.</w:t>
+      </w:r>
+    </w:p>
+    <w:p>
+      <w:pPr>
+        <w:spacing w:line="360" w:lineRule="auto"/>
+        <w:jc w:val="both"/>
+        <w:rPr>
+          <w:rFonts w:ascii="Times New Roman" w:hAnsi="Times New Roman" w:cs="Times New Roman"/>
+          <w:sz w:val="24"/>
+          <w:szCs w:val="24"/>
+          <w:lang w:val="es-CO"/>
+        </w:rPr>
+      </w:pPr>
+      <w:r>
+        <w:rPr>
+          <w:rFonts w:ascii="Times New Roman" w:hAnsi="Times New Roman" w:cs="Times New Roman"/>
+          <w:b/>
+          <w:bCs/>
+          <w:i/>
+          <w:iCs/>
+          <w:sz w:val="24"/>
+          <w:szCs w:val="24"/>
+          <w:lang w:val="es-CO"/>
+        </w:rPr>
+        <w:t xml:space="preserve">Estado </w:t>
+      </w:r>
+      <w:r>
+        <w:rPr>
+          <w:rFonts w:ascii="Times New Roman" w:hAnsi="Times New Roman" w:cs="Times New Roman"/>
+          <w:b/>
+          <w:bCs/>
+          <w:i/>
+          <w:iCs/>
+          <w:sz w:val="24"/>
+          <w:szCs w:val="24"/>
+          <w:lang w:val="es-CO"/>
+        </w:rPr>
+        <w:t>2</w:t>
+      </w:r>
+      <w:r>
+        <w:rPr>
+          <w:rFonts w:ascii="Times New Roman" w:hAnsi="Times New Roman" w:cs="Times New Roman"/>
+          <w:b/>
+          <w:bCs/>
+          <w:i/>
+          <w:iCs/>
+          <w:sz w:val="24"/>
+          <w:szCs w:val="24"/>
+          <w:lang w:val="es-CO"/>
+        </w:rPr>
+        <w:t xml:space="preserve">: </w:t>
+      </w:r>
+      <w:r>
+        <w:rPr>
+          <w:rFonts w:ascii="Times New Roman" w:hAnsi="Times New Roman" w:cs="Times New Roman"/>
+          <w:sz w:val="24"/>
+          <w:szCs w:val="24"/>
+          <w:lang w:val="es-CO"/>
+        </w:rPr>
+        <w:t xml:space="preserve">Matriz neutro rotada </w:t>
+      </w:r>
+      <w:r>
+        <w:rPr>
+          <w:rFonts w:ascii="Times New Roman" w:hAnsi="Times New Roman" w:cs="Times New Roman"/>
+          <w:sz w:val="24"/>
+          <w:szCs w:val="24"/>
+          <w:lang w:val="es-CO"/>
+        </w:rPr>
+        <w:t>18</w:t>
+      </w:r>
+      <w:r>
+        <w:rPr>
+          <w:rFonts w:ascii="Times New Roman" w:hAnsi="Times New Roman" w:cs="Times New Roman"/>
+          <w:sz w:val="24"/>
+          <w:szCs w:val="24"/>
+          <w:lang w:val="es-CO"/>
+        </w:rPr>
+        <w:t>0 grados en sentido de las manecillas del reloj.</w:t>
+      </w:r>
+    </w:p>
+    <w:p>
+      <w:pPr>
+        <w:spacing w:line="360" w:lineRule="auto"/>
+        <w:jc w:val="both"/>
+        <w:rPr>
+          <w:rFonts w:ascii="Times New Roman" w:hAnsi="Times New Roman" w:cs="Times New Roman"/>
+          <w:sz w:val="24"/>
+          <w:szCs w:val="24"/>
+          <w:lang w:val="es-CO"/>
+        </w:rPr>
+      </w:pPr>
+      <w:r>
+        <w:rPr>
+          <w:rFonts w:ascii="Times New Roman" w:hAnsi="Times New Roman" w:cs="Times New Roman"/>
+          <w:b/>
+          <w:bCs/>
+          <w:i/>
+          <w:iCs/>
+          <w:sz w:val="24"/>
+          <w:szCs w:val="24"/>
+          <w:lang w:val="es-CO"/>
+        </w:rPr>
+        <w:t xml:space="preserve">Estado </w:t>
+      </w:r>
+      <w:r>
+        <w:rPr>
+          <w:rFonts w:ascii="Times New Roman" w:hAnsi="Times New Roman" w:cs="Times New Roman"/>
+          <w:b/>
+          <w:bCs/>
+          <w:i/>
+          <w:iCs/>
+          <w:sz w:val="24"/>
+          <w:szCs w:val="24"/>
+          <w:lang w:val="es-CO"/>
+        </w:rPr>
+        <w:t>3</w:t>
+      </w:r>
+      <w:r>
+        <w:rPr>
+          <w:rFonts w:ascii="Times New Roman" w:hAnsi="Times New Roman" w:cs="Times New Roman"/>
+          <w:b/>
+          <w:bCs/>
+          <w:i/>
+          <w:iCs/>
+          <w:sz w:val="24"/>
+          <w:szCs w:val="24"/>
+          <w:lang w:val="es-CO"/>
+        </w:rPr>
+        <w:t xml:space="preserve">: </w:t>
+      </w:r>
+      <w:r>
+        <w:rPr>
+          <w:rFonts w:ascii="Times New Roman" w:hAnsi="Times New Roman" w:cs="Times New Roman"/>
+          <w:sz w:val="24"/>
+          <w:szCs w:val="24"/>
+          <w:lang w:val="es-CO"/>
+        </w:rPr>
+        <w:t xml:space="preserve">Matriz neutro rotada </w:t>
+      </w:r>
+      <w:r>
+        <w:rPr>
+          <w:rFonts w:ascii="Times New Roman" w:hAnsi="Times New Roman" w:cs="Times New Roman"/>
+          <w:sz w:val="24"/>
+          <w:szCs w:val="24"/>
+          <w:lang w:val="es-CO"/>
+        </w:rPr>
+        <w:t>270</w:t>
+      </w:r>
+      <w:r>
+        <w:rPr>
+          <w:rFonts w:ascii="Times New Roman" w:hAnsi="Times New Roman" w:cs="Times New Roman"/>
+          <w:sz w:val="24"/>
+          <w:szCs w:val="24"/>
+          <w:lang w:val="es-CO"/>
+        </w:rPr>
+        <w:t xml:space="preserve"> grados en sentido de las manecillas del reloj.</w:t>
+      </w:r>
+      <w:r>
+        <w:rPr>
+          <w:rFonts w:ascii="Times New Roman" w:hAnsi="Times New Roman" w:cs="Times New Roman"/>
+          <w:sz w:val="24"/>
+          <w:szCs w:val="24"/>
+          <w:lang w:val="es-CO"/>
+        </w:rPr>
+        <w:tab/>
+      </w:r>
+    </w:p>
+    <w:p>
+      <w:pPr>
+        <w:spacing w:line="360" w:lineRule="auto"/>
+        <w:jc w:val="both"/>
+        <w:rPr>
+          <w:rFonts w:ascii="Times New Roman" w:hAnsi="Times New Roman" w:cs="Times New Roman"/>
+          <w:sz w:val="24"/>
+          <w:szCs w:val="24"/>
+          <w:lang w:val="es-CO"/>
+        </w:rPr>
+      </w:pPr>
+      <w:r>
+        <w:rPr>
+          <w:rFonts w:ascii="Times New Roman" w:hAnsi="Times New Roman" w:cs="Times New Roman"/>
+          <w:b/>
+          <w:bCs/>
+          <w:i/>
+          <w:iCs/>
+          <w:sz w:val="24"/>
+          <w:szCs w:val="24"/>
+          <w:lang w:val="es-CO"/>
+        </w:rPr>
+        <w:t xml:space="preserve">Solución Propuesta. </w:t>
+      </w:r>
+      <w:r>
+        <w:rPr>
+          <w:rFonts w:ascii="Times New Roman" w:hAnsi="Times New Roman" w:cs="Times New Roman"/>
+          <w:sz w:val="24"/>
+          <w:szCs w:val="24"/>
+          <w:lang w:val="es-CO"/>
+        </w:rPr>
+        <w:t xml:space="preserve">Para esta primera parte, lo más óptimo es utilizar un arreglo de arreglos, primero inicializar una matriz entero dinámica que apunte a N punteros y éstos reserven N espacios para así asignar los valores correspondientes. Para los estados habrá que jugar con las columnas y filas para intercambiar su posición, pero un apoyo para esto es utilizar los algoritmos implementados durante el ejercicio 15 la práctica 2. La implementación de los algoritmos la haré más adelante. </w:t>
+      </w:r>
+    </w:p>
+    <w:p>
+      <w:pPr>
+        <w:spacing w:line="480" w:lineRule="auto"/>
+        <w:rPr>
+          <w:rFonts w:ascii="Times New Roman" w:hAnsi="Times New Roman" w:cs="Times New Roman"/>
+          <w:b/>
+          <w:bCs/>
           <w:sz w:val="24"/>
           <w:szCs w:val="24"/>
           <w:lang w:val="es-CO"/>
@@ -920,7 +1320,6 @@
   <w:style w:type="character" w:default="1" w:styleId="Fuentedeprrafopredeter">
     <w:name w:val="Default Paragraph Font"/>
     <w:uiPriority w:val="1"/>
-    <w:semiHidden/>
     <w:unhideWhenUsed/>
   </w:style>
   <w:style w:type="table" w:default="1" w:styleId="Tablanormal">

</xml_diff>

<commit_message>
Analisis Cerraduras y Llaves
</commit_message>
<xml_diff>
--- a/Informe Desarrollo Parcial I.docx
+++ b/Informe Desarrollo Parcial I.docx
@@ -375,7 +375,7 @@
           <w:szCs w:val="24"/>
           <w:lang w:val="es-CO"/>
         </w:rPr>
-        <w:t>Primera Parte (Creación de la Estructura de Datos).</w:t>
+        <w:t>Creación de la Estructura de Datos.</w:t>
       </w:r>
       <w:r>
         <w:rPr>
@@ -691,21 +691,662 @@
           <w:szCs w:val="24"/>
           <w:lang w:val="es-CO"/>
         </w:rPr>
-        <w:t xml:space="preserve">Para esta primera parte, lo más óptimo es utilizar un arreglo de arreglos, primero inicializar una matriz entero dinámica que apunte a N punteros y éstos reserven N espacios para así asignar los valores correspondientes. Para los estados habrá que jugar con las columnas y filas para intercambiar su posición, pero un apoyo para esto es utilizar los algoritmos implementados durante el ejercicio 15 la práctica 2. La implementación de los algoritmos la haré más adelante. </w:t>
-      </w:r>
-    </w:p>
-    <w:p>
-      <w:pPr>
-        <w:spacing w:line="480" w:lineRule="auto"/>
-        <w:rPr>
-          <w:rFonts w:ascii="Times New Roman" w:hAnsi="Times New Roman" w:cs="Times New Roman"/>
-          <w:b/>
-          <w:bCs/>
-          <w:sz w:val="24"/>
-          <w:szCs w:val="24"/>
-          <w:lang w:val="es-CO"/>
-        </w:rPr>
-      </w:pPr>
+        <w:t>Para esta primera parte, lo más óptimo es utilizar un arreglo de arreglos, primero inicializar una matriz entero dinámica que apunte a N punteros y éstos reserven N espacios para así asignar los valores correspondientes. Para los estados habrá que jugar con las columnas y filas para intercambiar su posición, pero un apoyo para esto es utilizar los algoritmos implementados durante el ejercicio 15 la práctica 2. La implementación de los algoritmos la haré más adelante.</w:t>
+      </w:r>
+    </w:p>
+    <w:p>
+      <w:pPr>
+        <w:spacing w:line="360" w:lineRule="auto"/>
+        <w:jc w:val="both"/>
+        <w:rPr>
+          <w:rFonts w:ascii="Times New Roman" w:hAnsi="Times New Roman" w:cs="Times New Roman"/>
+          <w:sz w:val="24"/>
+          <w:szCs w:val="24"/>
+          <w:lang w:val="es-CO"/>
+        </w:rPr>
+      </w:pPr>
+      <w:r>
+        <w:rPr>
+          <w:rFonts w:ascii="Times New Roman" w:hAnsi="Times New Roman" w:cs="Times New Roman"/>
+          <w:sz w:val="24"/>
+          <w:szCs w:val="24"/>
+          <w:lang w:val="es-CO"/>
+        </w:rPr>
+        <w:t xml:space="preserve"> </w:t>
+      </w:r>
+      <w:r>
+        <w:rPr>
+          <w:rFonts w:ascii="Times New Roman" w:hAnsi="Times New Roman" w:cs="Times New Roman"/>
+          <w:b/>
+          <w:bCs/>
+          <w:sz w:val="24"/>
+          <w:szCs w:val="24"/>
+          <w:lang w:val="es-CO"/>
+        </w:rPr>
+        <w:t xml:space="preserve">Segundo Análisis. </w:t>
+      </w:r>
+      <w:r>
+        <w:rPr>
+          <w:rFonts w:ascii="Times New Roman" w:hAnsi="Times New Roman" w:cs="Times New Roman"/>
+          <w:sz w:val="24"/>
+          <w:szCs w:val="24"/>
+          <w:lang w:val="es-CO"/>
+        </w:rPr>
+        <w:t xml:space="preserve">Para este segundo apartado tuve en cuenta que se nos presentan estructuras en conjunto denominadas cerraduras. Esta agrupación se puede contemplar de la siguiente manera: </w:t>
+      </w:r>
+    </w:p>
+    <w:p>
+      <w:pPr>
+        <w:spacing w:line="360" w:lineRule="auto"/>
+        <w:jc w:val="both"/>
+        <w:rPr>
+          <w:rFonts w:ascii="Times New Roman" w:hAnsi="Times New Roman" w:cs="Times New Roman"/>
+          <w:sz w:val="24"/>
+          <w:szCs w:val="24"/>
+          <w:lang w:val="es-CO"/>
+        </w:rPr>
+      </w:pPr>
+      <w:r>
+        <w:rPr>
+          <w:rFonts w:ascii="Times New Roman" w:hAnsi="Times New Roman" w:cs="Times New Roman"/>
+          <w:sz w:val="24"/>
+          <w:szCs w:val="24"/>
+          <w:lang w:val="es-CO"/>
+        </w:rPr>
+        <w:tab/>
+      </w:r>
+    </w:p>
+    <w:p>
+      <w:pPr>
+        <w:spacing w:line="480" w:lineRule="auto"/>
+        <w:rPr>
+          <w:rFonts w:ascii="Times New Roman" w:hAnsi="Times New Roman" w:cs="Times New Roman"/>
+          <w:noProof/>
+          <w:sz w:val="24"/>
+          <w:szCs w:val="24"/>
+          <w:lang w:val="es-CO"/>
+        </w:rPr>
+      </w:pPr>
+    </w:p>
+    <w:p>
+      <w:pPr>
+        <w:spacing w:line="480" w:lineRule="auto"/>
+        <w:rPr>
+          <w:rFonts w:ascii="Times New Roman" w:hAnsi="Times New Roman" w:cs="Times New Roman"/>
+          <w:b/>
+          <w:bCs/>
+          <w:sz w:val="24"/>
+          <w:szCs w:val="24"/>
+          <w:lang w:val="es-CO"/>
+        </w:rPr>
+      </w:pPr>
+    </w:p>
+    <w:p>
+      <w:pPr>
+        <w:spacing w:line="480" w:lineRule="auto"/>
+        <w:rPr>
+          <w:rFonts w:ascii="Times New Roman" w:hAnsi="Times New Roman" w:cs="Times New Roman"/>
+          <w:b/>
+          <w:bCs/>
+          <w:sz w:val="24"/>
+          <w:szCs w:val="24"/>
+          <w:lang w:val="es-CO"/>
+        </w:rPr>
+      </w:pPr>
+    </w:p>
+    <w:p>
+      <w:pPr>
+        <w:spacing w:line="480" w:lineRule="auto"/>
+        <w:rPr>
+          <w:rFonts w:ascii="Times New Roman" w:hAnsi="Times New Roman" w:cs="Times New Roman"/>
+          <w:b/>
+          <w:bCs/>
+          <w:sz w:val="24"/>
+          <w:szCs w:val="24"/>
+          <w:lang w:val="es-CO"/>
+        </w:rPr>
+      </w:pPr>
+      <w:r>
+        <w:rPr>
+          <w:rFonts w:ascii="Times New Roman" w:hAnsi="Times New Roman" w:cs="Times New Roman"/>
+          <w:noProof/>
+          <w:sz w:val="24"/>
+          <w:szCs w:val="24"/>
+          <w:lang w:val="es-CO"/>
+        </w:rPr>
+        <w:lastRenderedPageBreak/>
+        <w:drawing>
+          <wp:anchor distT="0" distB="0" distL="114300" distR="114300" simplePos="0" relativeHeight="251658240" behindDoc="0" locked="0" layoutInCell="1" allowOverlap="1" wp14:anchorId="5371D56F">
+            <wp:simplePos x="0" y="0"/>
+            <wp:positionH relativeFrom="column">
+              <wp:posOffset>872490</wp:posOffset>
+            </wp:positionH>
+            <wp:positionV relativeFrom="paragraph">
+              <wp:posOffset>0</wp:posOffset>
+            </wp:positionV>
+            <wp:extent cx="3886200" cy="1981835"/>
+            <wp:effectExtent l="0" t="0" r="0" b="0"/>
+            <wp:wrapThrough wrapText="bothSides">
+              <wp:wrapPolygon edited="0">
+                <wp:start x="0" y="0"/>
+                <wp:lineTo x="0" y="21385"/>
+                <wp:lineTo x="21494" y="21385"/>
+                <wp:lineTo x="21494" y="0"/>
+                <wp:lineTo x="0" y="0"/>
+              </wp:wrapPolygon>
+            </wp:wrapThrough>
+            <wp:docPr id="1734157502" name="Imagen 2"/>
+            <wp:cNvGraphicFramePr>
+              <a:graphicFrameLocks xmlns:a="http://schemas.openxmlformats.org/drawingml/2006/main" noChangeAspect="1"/>
+            </wp:cNvGraphicFramePr>
+            <a:graphic xmlns:a="http://schemas.openxmlformats.org/drawingml/2006/main">
+              <a:graphicData uri="http://schemas.openxmlformats.org/drawingml/2006/picture">
+                <pic:pic xmlns:pic="http://schemas.openxmlformats.org/drawingml/2006/picture">
+                  <pic:nvPicPr>
+                    <pic:cNvPr id="0" name="Picture 2"/>
+                    <pic:cNvPicPr>
+                      <a:picLocks noChangeAspect="1" noChangeArrowheads="1"/>
+                    </pic:cNvPicPr>
+                  </pic:nvPicPr>
+                  <pic:blipFill>
+                    <a:blip r:embed="rId4" cstate="print">
+                      <a:extLst>
+                        <a:ext uri="{28A0092B-C50C-407E-A947-70E740481C1C}">
+                          <a14:useLocalDpi xmlns:a14="http://schemas.microsoft.com/office/drawing/2010/main" val="0"/>
+                        </a:ext>
+                      </a:extLst>
+                    </a:blip>
+                    <a:srcRect/>
+                    <a:stretch>
+                      <a:fillRect/>
+                    </a:stretch>
+                  </pic:blipFill>
+                  <pic:spPr bwMode="auto">
+                    <a:xfrm>
+                      <a:off x="0" y="0"/>
+                      <a:ext cx="3886200" cy="1981835"/>
+                    </a:xfrm>
+                    <a:prstGeom prst="rect">
+                      <a:avLst/>
+                    </a:prstGeom>
+                    <a:noFill/>
+                  </pic:spPr>
+                </pic:pic>
+              </a:graphicData>
+            </a:graphic>
+            <wp14:sizeRelH relativeFrom="page">
+              <wp14:pctWidth>0</wp14:pctWidth>
+            </wp14:sizeRelH>
+            <wp14:sizeRelV relativeFrom="page">
+              <wp14:pctHeight>0</wp14:pctHeight>
+            </wp14:sizeRelV>
+          </wp:anchor>
+        </w:drawing>
+      </w:r>
+    </w:p>
+    <w:p>
+      <w:pPr>
+        <w:spacing w:line="480" w:lineRule="auto"/>
+        <w:rPr>
+          <w:rFonts w:ascii="Times New Roman" w:hAnsi="Times New Roman" w:cs="Times New Roman"/>
+          <w:b/>
+          <w:bCs/>
+          <w:sz w:val="24"/>
+          <w:szCs w:val="24"/>
+          <w:lang w:val="es-CO"/>
+        </w:rPr>
+      </w:pPr>
+    </w:p>
+    <w:p>
+      <w:pPr>
+        <w:spacing w:line="480" w:lineRule="auto"/>
+        <w:rPr>
+          <w:rFonts w:ascii="Times New Roman" w:hAnsi="Times New Roman" w:cs="Times New Roman"/>
+          <w:b/>
+          <w:bCs/>
+          <w:sz w:val="24"/>
+          <w:szCs w:val="24"/>
+          <w:lang w:val="es-CO"/>
+        </w:rPr>
+      </w:pPr>
+    </w:p>
+    <w:p>
+      <w:pPr>
+        <w:spacing w:line="480" w:lineRule="auto"/>
+        <w:rPr>
+          <w:rFonts w:ascii="Times New Roman" w:hAnsi="Times New Roman" w:cs="Times New Roman"/>
+          <w:b/>
+          <w:bCs/>
+          <w:sz w:val="24"/>
+          <w:szCs w:val="24"/>
+          <w:lang w:val="es-CO"/>
+        </w:rPr>
+      </w:pPr>
+    </w:p>
+    <w:p>
+      <w:pPr>
+        <w:spacing w:line="480" w:lineRule="auto"/>
+        <w:jc w:val="both"/>
+        <w:rPr>
+          <w:rFonts w:ascii="Times New Roman" w:hAnsi="Times New Roman" w:cs="Times New Roman"/>
+          <w:b/>
+          <w:bCs/>
+          <w:sz w:val="24"/>
+          <w:szCs w:val="24"/>
+          <w:lang w:val="es-CO"/>
+        </w:rPr>
+      </w:pPr>
+    </w:p>
+    <w:p>
+      <w:pPr>
+        <w:spacing w:line="360" w:lineRule="auto"/>
+        <w:jc w:val="both"/>
+        <w:rPr>
+          <w:rFonts w:ascii="Times New Roman" w:hAnsi="Times New Roman" w:cs="Times New Roman"/>
+          <w:sz w:val="24"/>
+          <w:szCs w:val="24"/>
+          <w:lang w:val="es-CO"/>
+        </w:rPr>
+      </w:pPr>
+      <w:r>
+        <w:rPr>
+          <w:rFonts w:ascii="Times New Roman" w:hAnsi="Times New Roman" w:cs="Times New Roman"/>
+          <w:sz w:val="24"/>
+          <w:szCs w:val="24"/>
+          <w:lang w:val="es-CO"/>
+        </w:rPr>
+        <w:t xml:space="preserve">Al ser un conjunto con cantidad variable, también habrá que hacer uso de memoria dinámica. </w:t>
+      </w:r>
+    </w:p>
+    <w:p>
+      <w:pPr>
+        <w:spacing w:line="360" w:lineRule="auto"/>
+        <w:jc w:val="both"/>
+        <w:rPr>
+          <w:rFonts w:ascii="Times New Roman" w:hAnsi="Times New Roman" w:cs="Times New Roman"/>
+          <w:sz w:val="24"/>
+          <w:szCs w:val="24"/>
+          <w:lang w:val="es-CO"/>
+        </w:rPr>
+      </w:pPr>
+      <w:r>
+        <w:rPr>
+          <w:rFonts w:ascii="Times New Roman" w:hAnsi="Times New Roman" w:cs="Times New Roman"/>
+          <w:b/>
+          <w:bCs/>
+          <w:i/>
+          <w:iCs/>
+          <w:sz w:val="24"/>
+          <w:szCs w:val="24"/>
+          <w:lang w:val="es-CO"/>
+        </w:rPr>
+        <w:t xml:space="preserve">Primera opción. </w:t>
+      </w:r>
+      <w:r>
+        <w:rPr>
+          <w:rFonts w:ascii="Times New Roman" w:hAnsi="Times New Roman" w:cs="Times New Roman"/>
+          <w:sz w:val="24"/>
+          <w:szCs w:val="24"/>
+          <w:lang w:val="es-CO"/>
+        </w:rPr>
+        <w:t xml:space="preserve">Podemos manejar estas cerraduras como un arreglo de una dimensión en el cual se irán leyendo sus </w:t>
+      </w:r>
+      <w:r>
+        <w:rPr>
+          <w:rFonts w:ascii="Times New Roman" w:hAnsi="Times New Roman" w:cs="Times New Roman"/>
+          <w:sz w:val="24"/>
+          <w:szCs w:val="24"/>
+          <w:lang w:val="es-CO"/>
+        </w:rPr>
+        <w:t>posiciones</w:t>
+      </w:r>
+      <w:r>
+        <w:rPr>
+          <w:rFonts w:ascii="Times New Roman" w:hAnsi="Times New Roman" w:cs="Times New Roman"/>
+          <w:sz w:val="24"/>
+          <w:szCs w:val="24"/>
+          <w:lang w:val="es-CO"/>
+        </w:rPr>
+        <w:t xml:space="preserve"> </w:t>
+      </w:r>
+      <w:r>
+        <w:rPr>
+          <w:rFonts w:ascii="Times New Roman" w:hAnsi="Times New Roman" w:cs="Times New Roman"/>
+          <w:sz w:val="24"/>
+          <w:szCs w:val="24"/>
+          <w:lang w:val="es-CO"/>
+        </w:rPr>
+        <w:t xml:space="preserve">para </w:t>
+      </w:r>
+      <w:r>
+        <w:rPr>
+          <w:rFonts w:ascii="Times New Roman" w:hAnsi="Times New Roman" w:cs="Times New Roman"/>
+          <w:sz w:val="24"/>
+          <w:szCs w:val="24"/>
+          <w:lang w:val="es-CO"/>
+        </w:rPr>
+        <w:t xml:space="preserve">así </w:t>
+      </w:r>
+      <w:r>
+        <w:rPr>
+          <w:rFonts w:ascii="Times New Roman" w:hAnsi="Times New Roman" w:cs="Times New Roman"/>
+          <w:sz w:val="24"/>
+          <w:szCs w:val="24"/>
+          <w:lang w:val="es-CO"/>
+        </w:rPr>
+        <w:t>crear los arreglos correspondientes dados su tamaño.</w:t>
+      </w:r>
+    </w:p>
+    <w:p>
+      <w:pPr>
+        <w:spacing w:line="360" w:lineRule="auto"/>
+        <w:jc w:val="both"/>
+        <w:rPr>
+          <w:rFonts w:ascii="Times New Roman" w:hAnsi="Times New Roman" w:cs="Times New Roman"/>
+          <w:sz w:val="24"/>
+          <w:szCs w:val="24"/>
+          <w:lang w:val="es-CO"/>
+        </w:rPr>
+      </w:pPr>
+      <w:r>
+        <w:rPr>
+          <w:rFonts w:ascii="Times New Roman" w:hAnsi="Times New Roman" w:cs="Times New Roman"/>
+          <w:b/>
+          <w:bCs/>
+          <w:i/>
+          <w:iCs/>
+          <w:sz w:val="24"/>
+          <w:szCs w:val="24"/>
+          <w:lang w:val="es-CO"/>
+        </w:rPr>
+        <w:t xml:space="preserve">Segunda opción. </w:t>
+      </w:r>
+      <w:r>
+        <w:rPr>
+          <w:rFonts w:ascii="Times New Roman" w:hAnsi="Times New Roman" w:cs="Times New Roman"/>
+          <w:sz w:val="24"/>
+          <w:szCs w:val="24"/>
+          <w:lang w:val="es-CO"/>
+        </w:rPr>
+        <w:t>Hacer uso de un puntero triple, donde se almacenen directamente las matrices bidimensionales con un uso directo.</w:t>
+      </w:r>
+    </w:p>
+    <w:p>
+      <w:pPr>
+        <w:spacing w:line="360" w:lineRule="auto"/>
+        <w:jc w:val="both"/>
+        <w:rPr>
+          <w:rFonts w:ascii="Times New Roman" w:hAnsi="Times New Roman" w:cs="Times New Roman"/>
+          <w:sz w:val="24"/>
+          <w:szCs w:val="24"/>
+          <w:lang w:val="es-CO"/>
+        </w:rPr>
+      </w:pPr>
+      <w:r>
+        <w:rPr>
+          <w:rFonts w:ascii="Times New Roman" w:hAnsi="Times New Roman" w:cs="Times New Roman"/>
+          <w:sz w:val="24"/>
+          <w:szCs w:val="24"/>
+          <w:lang w:val="es-CO"/>
+        </w:rPr>
+        <w:t>Sumado a esto, debemos tener en cuenta las claves, que de cierta forma nos indica qué parámetros deben cumplir l</w:t>
+      </w:r>
+      <w:r>
+        <w:rPr>
+          <w:rFonts w:ascii="Times New Roman" w:hAnsi="Times New Roman" w:cs="Times New Roman"/>
+          <w:sz w:val="24"/>
+          <w:szCs w:val="24"/>
+          <w:lang w:val="es-CO"/>
+        </w:rPr>
+        <w:t xml:space="preserve">as cerraduras para que se puedan abrir. </w:t>
+      </w:r>
+    </w:p>
+    <w:p>
+      <w:pPr>
+        <w:spacing w:line="360" w:lineRule="auto"/>
+        <w:jc w:val="both"/>
+        <w:rPr>
+          <w:rFonts w:ascii="Times New Roman" w:hAnsi="Times New Roman" w:cs="Times New Roman"/>
+          <w:sz w:val="24"/>
+          <w:szCs w:val="24"/>
+          <w:lang w:val="es-CO"/>
+        </w:rPr>
+      </w:pPr>
+      <w:r>
+        <w:rPr>
+          <w:rFonts w:ascii="Times New Roman" w:hAnsi="Times New Roman" w:cs="Times New Roman"/>
+          <w:noProof/>
+          <w:sz w:val="24"/>
+          <w:szCs w:val="24"/>
+          <w:lang w:val="es-CO"/>
+        </w:rPr>
+        <w:drawing>
+          <wp:anchor distT="0" distB="0" distL="114300" distR="114300" simplePos="0" relativeHeight="251659264" behindDoc="0" locked="0" layoutInCell="1" allowOverlap="1" wp14:anchorId="1FA5036E">
+            <wp:simplePos x="0" y="0"/>
+            <wp:positionH relativeFrom="margin">
+              <wp:align>center</wp:align>
+            </wp:positionH>
+            <wp:positionV relativeFrom="paragraph">
+              <wp:posOffset>36195</wp:posOffset>
+            </wp:positionV>
+            <wp:extent cx="3905250" cy="2009775"/>
+            <wp:effectExtent l="0" t="0" r="0" b="9525"/>
+            <wp:wrapThrough wrapText="bothSides">
+              <wp:wrapPolygon edited="0">
+                <wp:start x="0" y="0"/>
+                <wp:lineTo x="0" y="21498"/>
+                <wp:lineTo x="21495" y="21498"/>
+                <wp:lineTo x="21495" y="0"/>
+                <wp:lineTo x="0" y="0"/>
+              </wp:wrapPolygon>
+            </wp:wrapThrough>
+            <wp:docPr id="402139227" name="Imagen 4"/>
+            <wp:cNvGraphicFramePr>
+              <a:graphicFrameLocks xmlns:a="http://schemas.openxmlformats.org/drawingml/2006/main" noChangeAspect="1"/>
+            </wp:cNvGraphicFramePr>
+            <a:graphic xmlns:a="http://schemas.openxmlformats.org/drawingml/2006/main">
+              <a:graphicData uri="http://schemas.openxmlformats.org/drawingml/2006/picture">
+                <pic:pic xmlns:pic="http://schemas.openxmlformats.org/drawingml/2006/picture">
+                  <pic:nvPicPr>
+                    <pic:cNvPr id="0" name="Picture 3"/>
+                    <pic:cNvPicPr>
+                      <a:picLocks noChangeAspect="1" noChangeArrowheads="1"/>
+                    </pic:cNvPicPr>
+                  </pic:nvPicPr>
+                  <pic:blipFill>
+                    <a:blip r:embed="rId5" cstate="print">
+                      <a:extLst>
+                        <a:ext uri="{28A0092B-C50C-407E-A947-70E740481C1C}">
+                          <a14:useLocalDpi xmlns:a14="http://schemas.microsoft.com/office/drawing/2010/main" val="0"/>
+                        </a:ext>
+                      </a:extLst>
+                    </a:blip>
+                    <a:srcRect/>
+                    <a:stretch>
+                      <a:fillRect/>
+                    </a:stretch>
+                  </pic:blipFill>
+                  <pic:spPr bwMode="auto">
+                    <a:xfrm>
+                      <a:off x="0" y="0"/>
+                      <a:ext cx="3905250" cy="2009775"/>
+                    </a:xfrm>
+                    <a:prstGeom prst="rect">
+                      <a:avLst/>
+                    </a:prstGeom>
+                    <a:noFill/>
+                  </pic:spPr>
+                </pic:pic>
+              </a:graphicData>
+            </a:graphic>
+            <wp14:sizeRelH relativeFrom="page">
+              <wp14:pctWidth>0</wp14:pctWidth>
+            </wp14:sizeRelH>
+            <wp14:sizeRelV relativeFrom="page">
+              <wp14:pctHeight>0</wp14:pctHeight>
+            </wp14:sizeRelV>
+          </wp:anchor>
+        </w:drawing>
+      </w:r>
+      <w:r>
+        <w:rPr>
+          <w:rFonts w:ascii="Times New Roman" w:hAnsi="Times New Roman" w:cs="Times New Roman"/>
+          <w:sz w:val="24"/>
+          <w:szCs w:val="24"/>
+          <w:lang w:val="es-CO"/>
+        </w:rPr>
+        <w:tab/>
+      </w:r>
+    </w:p>
+    <w:p>
+      <w:pPr>
+        <w:spacing w:line="360" w:lineRule="auto"/>
+        <w:jc w:val="both"/>
+        <w:rPr>
+          <w:rFonts w:ascii="Times New Roman" w:hAnsi="Times New Roman" w:cs="Times New Roman"/>
+          <w:sz w:val="24"/>
+          <w:szCs w:val="24"/>
+          <w:lang w:val="es-CO"/>
+        </w:rPr>
+      </w:pPr>
+    </w:p>
+    <w:p>
+      <w:pPr>
+        <w:spacing w:line="360" w:lineRule="auto"/>
+        <w:jc w:val="both"/>
+        <w:rPr>
+          <w:rFonts w:ascii="Times New Roman" w:hAnsi="Times New Roman" w:cs="Times New Roman"/>
+          <w:sz w:val="24"/>
+          <w:szCs w:val="24"/>
+          <w:lang w:val="es-CO"/>
+        </w:rPr>
+      </w:pPr>
+    </w:p>
+    <w:p>
+      <w:pPr>
+        <w:spacing w:line="360" w:lineRule="auto"/>
+        <w:jc w:val="both"/>
+        <w:rPr>
+          <w:rFonts w:ascii="Times New Roman" w:hAnsi="Times New Roman" w:cs="Times New Roman"/>
+          <w:sz w:val="24"/>
+          <w:szCs w:val="24"/>
+          <w:lang w:val="es-CO"/>
+        </w:rPr>
+      </w:pPr>
+    </w:p>
+    <w:p>
+      <w:pPr>
+        <w:spacing w:line="360" w:lineRule="auto"/>
+        <w:jc w:val="both"/>
+        <w:rPr>
+          <w:rFonts w:ascii="Times New Roman" w:hAnsi="Times New Roman" w:cs="Times New Roman"/>
+          <w:sz w:val="24"/>
+          <w:szCs w:val="24"/>
+          <w:lang w:val="es-CO"/>
+        </w:rPr>
+      </w:pPr>
+    </w:p>
+    <w:p>
+      <w:pPr>
+        <w:spacing w:line="360" w:lineRule="auto"/>
+        <w:jc w:val="both"/>
+        <w:rPr>
+          <w:rFonts w:ascii="Times New Roman" w:hAnsi="Times New Roman" w:cs="Times New Roman"/>
+          <w:sz w:val="24"/>
+          <w:szCs w:val="24"/>
+          <w:lang w:val="es-CO"/>
+        </w:rPr>
+      </w:pPr>
+    </w:p>
+    <w:p>
+      <w:pPr>
+        <w:spacing w:line="360" w:lineRule="auto"/>
+        <w:jc w:val="both"/>
+        <w:rPr>
+          <w:rFonts w:ascii="Times New Roman" w:hAnsi="Times New Roman" w:cs="Times New Roman"/>
+          <w:sz w:val="24"/>
+          <w:szCs w:val="24"/>
+          <w:lang w:val="es-CO"/>
+        </w:rPr>
+      </w:pPr>
+      <w:r>
+        <w:rPr>
+          <w:rFonts w:ascii="Times New Roman" w:hAnsi="Times New Roman" w:cs="Times New Roman"/>
+          <w:sz w:val="24"/>
+          <w:szCs w:val="24"/>
+          <w:lang w:val="es-CO"/>
+        </w:rPr>
+        <w:t>La llave corresponde a un arreglo unidimensional con las características expuestas en la imagen. De igual forma, se pueden tener lo siguiente a partir del arreglo de la llave.</w:t>
+      </w:r>
+    </w:p>
+    <w:p>
+      <w:pPr>
+        <w:spacing w:line="360" w:lineRule="auto"/>
+        <w:jc w:val="both"/>
+        <w:rPr>
+          <w:rFonts w:ascii="Times New Roman" w:hAnsi="Times New Roman" w:cs="Times New Roman"/>
+          <w:sz w:val="24"/>
+          <w:szCs w:val="24"/>
+          <w:lang w:val="es-CO"/>
+        </w:rPr>
+      </w:pPr>
+      <w:r>
+        <w:rPr>
+          <w:rFonts w:ascii="Times New Roman" w:hAnsi="Times New Roman" w:cs="Times New Roman"/>
+          <w:b/>
+          <w:bCs/>
+          <w:i/>
+          <w:iCs/>
+          <w:sz w:val="24"/>
+          <w:szCs w:val="24"/>
+          <w:lang w:val="es-CO"/>
+        </w:rPr>
+        <w:t xml:space="preserve">Cantidad Elementos Cerradura. </w:t>
+      </w:r>
+      <w:r>
+        <w:rPr>
+          <w:rFonts w:ascii="Times New Roman" w:hAnsi="Times New Roman" w:cs="Times New Roman"/>
+          <w:sz w:val="24"/>
+          <w:szCs w:val="24"/>
+          <w:lang w:val="es-CO"/>
+        </w:rPr>
+        <w:t>La cantidad de elementos en el arreglo – 1 indican cuántas matrices hay en una cerradura.</w:t>
+      </w:r>
+    </w:p>
+    <w:p>
+      <w:pPr>
+        <w:spacing w:line="360" w:lineRule="auto"/>
+        <w:jc w:val="both"/>
+        <w:rPr>
+          <w:rFonts w:ascii="Times New Roman" w:hAnsi="Times New Roman" w:cs="Times New Roman"/>
+          <w:sz w:val="24"/>
+          <w:szCs w:val="24"/>
+          <w:lang w:val="es-CO"/>
+        </w:rPr>
+      </w:pPr>
+      <w:r>
+        <w:rPr>
+          <w:rFonts w:ascii="Times New Roman" w:hAnsi="Times New Roman" w:cs="Times New Roman"/>
+          <w:b/>
+          <w:bCs/>
+          <w:i/>
+          <w:iCs/>
+          <w:sz w:val="24"/>
+          <w:szCs w:val="24"/>
+          <w:lang w:val="es-CO"/>
+        </w:rPr>
+        <w:lastRenderedPageBreak/>
+        <w:t>Dimensión Mínima de las Matrices de la Cerradura</w:t>
+      </w:r>
+      <w:r>
+        <w:rPr>
+          <w:rFonts w:ascii="Times New Roman" w:hAnsi="Times New Roman" w:cs="Times New Roman"/>
+          <w:sz w:val="24"/>
+          <w:szCs w:val="24"/>
+          <w:lang w:val="es-CO"/>
+        </w:rPr>
+        <w:t>. La posición 0 y 1 de la llave muestran que para que se cumplan las condiciones en todo el conjunto, todas las matrices deben ser mayor o iguales al número mayor entre k[0] y k[1].</w:t>
+      </w:r>
     </w:p>
     <w:sectPr>
       <w:pgSz w:w="12240" w:h="15840"/>

</xml_diff>

<commit_message>
Llaves y Módulo Final
Análisis de las condiciones y validaciones de una llave sobre una cerradura. Primera idea de cómo podría funcionar la generación de una cerradura a partir e una llave (Hipótesis)
</commit_message>
<xml_diff>
--- a/Informe Desarrollo Parcial I.docx
+++ b/Informe Desarrollo Parcial I.docx
@@ -458,7 +458,151 @@
           <w:szCs w:val="24"/>
           <w:lang w:val="es-CO"/>
         </w:rPr>
-        <w:t>el numero 1 hasta N – 1, de izquierda a derecha con la particularidad de que la posición [N][N] es igual a ‘vacío’.</w:t>
+        <w:t xml:space="preserve">el numero 1 hasta </w:t>
+      </w:r>
+      <w:r>
+        <w:rPr>
+          <w:rFonts w:ascii="Times New Roman" w:hAnsi="Times New Roman" w:cs="Times New Roman"/>
+          <w:sz w:val="24"/>
+          <w:szCs w:val="24"/>
+          <w:lang w:val="es-CO"/>
+        </w:rPr>
+        <w:t>(</w:t>
+      </w:r>
+      <w:r>
+        <w:rPr>
+          <w:rFonts w:ascii="Times New Roman" w:hAnsi="Times New Roman" w:cs="Times New Roman"/>
+          <w:sz w:val="24"/>
+          <w:szCs w:val="24"/>
+          <w:lang w:val="es-CO"/>
+        </w:rPr>
+        <w:t>N</w:t>
+      </w:r>
+      <w:r>
+        <w:rPr>
+          <w:rFonts w:ascii="Times New Roman" w:hAnsi="Times New Roman" w:cs="Times New Roman"/>
+          <w:sz w:val="24"/>
+          <w:szCs w:val="24"/>
+          <w:lang w:val="es-CO"/>
+        </w:rPr>
+        <w:t>*N)</w:t>
+      </w:r>
+      <w:r>
+        <w:rPr>
+          <w:rFonts w:ascii="Times New Roman" w:hAnsi="Times New Roman" w:cs="Times New Roman"/>
+          <w:sz w:val="24"/>
+          <w:szCs w:val="24"/>
+          <w:lang w:val="es-CO"/>
+        </w:rPr>
+        <w:t xml:space="preserve"> – 1, de izquierda a derecha con la particularidad de que la posición [</w:t>
+      </w:r>
+      <w:r>
+        <w:rPr>
+          <w:rFonts w:ascii="Times New Roman" w:hAnsi="Times New Roman" w:cs="Times New Roman"/>
+          <w:sz w:val="24"/>
+          <w:szCs w:val="24"/>
+          <w:lang w:val="es-CO"/>
+        </w:rPr>
+        <w:t>(</w:t>
+      </w:r>
+      <w:r>
+        <w:rPr>
+          <w:rFonts w:ascii="Times New Roman" w:hAnsi="Times New Roman" w:cs="Times New Roman"/>
+          <w:sz w:val="24"/>
+          <w:szCs w:val="24"/>
+          <w:lang w:val="es-CO"/>
+        </w:rPr>
+        <w:t>N</w:t>
+      </w:r>
+      <w:r>
+        <w:rPr>
+          <w:rFonts w:ascii="Times New Roman" w:hAnsi="Times New Roman" w:cs="Times New Roman"/>
+          <w:sz w:val="24"/>
+          <w:szCs w:val="24"/>
+          <w:lang w:val="es-CO"/>
+        </w:rPr>
+        <w:t>/</w:t>
+      </w:r>
+      <w:r>
+        <w:rPr>
+          <w:rFonts w:ascii="Times New Roman" w:hAnsi="Times New Roman" w:cs="Times New Roman"/>
+          <w:sz w:val="24"/>
+          <w:szCs w:val="24"/>
+          <w:lang w:val="es-CO"/>
+        </w:rPr>
+        <w:t>2) +</w:t>
+      </w:r>
+      <w:r>
+        <w:rPr>
+          <w:rFonts w:ascii="Times New Roman" w:hAnsi="Times New Roman" w:cs="Times New Roman"/>
+          <w:sz w:val="24"/>
+          <w:szCs w:val="24"/>
+          <w:lang w:val="es-CO"/>
+        </w:rPr>
+        <w:t>1</w:t>
+      </w:r>
+      <w:r>
+        <w:rPr>
+          <w:rFonts w:ascii="Times New Roman" w:hAnsi="Times New Roman" w:cs="Times New Roman"/>
+          <w:sz w:val="24"/>
+          <w:szCs w:val="24"/>
+          <w:lang w:val="es-CO"/>
+        </w:rPr>
+        <w:t>][</w:t>
+      </w:r>
+      <w:r>
+        <w:rPr>
+          <w:rFonts w:ascii="Times New Roman" w:hAnsi="Times New Roman" w:cs="Times New Roman"/>
+          <w:sz w:val="24"/>
+          <w:szCs w:val="24"/>
+          <w:lang w:val="es-CO"/>
+        </w:rPr>
+        <w:t>(</w:t>
+      </w:r>
+      <w:r>
+        <w:rPr>
+          <w:rFonts w:ascii="Times New Roman" w:hAnsi="Times New Roman" w:cs="Times New Roman"/>
+          <w:sz w:val="24"/>
+          <w:szCs w:val="24"/>
+          <w:lang w:val="es-CO"/>
+        </w:rPr>
+        <w:t>N</w:t>
+      </w:r>
+      <w:r>
+        <w:rPr>
+          <w:rFonts w:ascii="Times New Roman" w:hAnsi="Times New Roman" w:cs="Times New Roman"/>
+          <w:sz w:val="24"/>
+          <w:szCs w:val="24"/>
+          <w:lang w:val="es-CO"/>
+        </w:rPr>
+        <w:t>-</w:t>
+      </w:r>
+      <w:r>
+        <w:rPr>
+          <w:rFonts w:ascii="Times New Roman" w:hAnsi="Times New Roman" w:cs="Times New Roman"/>
+          <w:sz w:val="24"/>
+          <w:szCs w:val="24"/>
+          <w:lang w:val="es-CO"/>
+        </w:rPr>
+        <w:t>2) +</w:t>
+      </w:r>
+      <w:r>
+        <w:rPr>
+          <w:rFonts w:ascii="Times New Roman" w:hAnsi="Times New Roman" w:cs="Times New Roman"/>
+          <w:sz w:val="24"/>
+          <w:szCs w:val="24"/>
+          <w:lang w:val="es-CO"/>
+        </w:rPr>
+        <w:t>1</w:t>
+      </w:r>
+      <w:r>
+        <w:rPr>
+          <w:rFonts w:ascii="Times New Roman" w:hAnsi="Times New Roman" w:cs="Times New Roman"/>
+          <w:sz w:val="24"/>
+          <w:szCs w:val="24"/>
+          <w:lang w:val="es-CO"/>
+        </w:rPr>
+        <w:t>] es igual a ‘vacío’.</w:t>
       </w:r>
     </w:p>
     <w:p>
@@ -517,8 +661,29 @@
           <w:szCs w:val="24"/>
           <w:lang w:val="es-CO"/>
         </w:rPr>
-        <w:t xml:space="preserve">Estado </w:t>
-      </w:r>
+        <w:t xml:space="preserve">Estado 2: </w:t>
+      </w:r>
+      <w:r>
+        <w:rPr>
+          <w:rFonts w:ascii="Times New Roman" w:hAnsi="Times New Roman" w:cs="Times New Roman"/>
+          <w:sz w:val="24"/>
+          <w:szCs w:val="24"/>
+          <w:lang w:val="es-CO"/>
+        </w:rPr>
+        <w:t>Matriz neutro rotada 180 grados en sentido de las manecillas del reloj.</w:t>
+      </w:r>
+    </w:p>
+    <w:p>
+      <w:pPr>
+        <w:spacing w:line="360" w:lineRule="auto"/>
+        <w:jc w:val="both"/>
+        <w:rPr>
+          <w:rFonts w:ascii="Times New Roman" w:hAnsi="Times New Roman" w:cs="Times New Roman"/>
+          <w:sz w:val="24"/>
+          <w:szCs w:val="24"/>
+          <w:lang w:val="es-CO"/>
+        </w:rPr>
+      </w:pPr>
       <w:r>
         <w:rPr>
           <w:rFonts w:ascii="Times New Roman" w:hAnsi="Times New Roman" w:cs="Times New Roman"/>
@@ -530,8 +695,38 @@
           <w:szCs w:val="24"/>
           <w:lang w:val="es-CO"/>
         </w:rPr>
-        <w:t>2</w:t>
-      </w:r>
+        <w:t xml:space="preserve">Estado 3: </w:t>
+      </w:r>
+      <w:r>
+        <w:rPr>
+          <w:rFonts w:ascii="Times New Roman" w:hAnsi="Times New Roman" w:cs="Times New Roman"/>
+          <w:sz w:val="24"/>
+          <w:szCs w:val="24"/>
+          <w:lang w:val="es-CO"/>
+        </w:rPr>
+        <w:t>Matriz neutro rotada 270 grados en sentido de las manecillas del reloj.</w:t>
+      </w:r>
+      <w:r>
+        <w:rPr>
+          <w:rFonts w:ascii="Times New Roman" w:hAnsi="Times New Roman" w:cs="Times New Roman"/>
+          <w:sz w:val="24"/>
+          <w:szCs w:val="24"/>
+          <w:lang w:val="es-CO"/>
+        </w:rPr>
+        <w:tab/>
+      </w:r>
+    </w:p>
+    <w:p>
+      <w:pPr>
+        <w:spacing w:line="360" w:lineRule="auto"/>
+        <w:jc w:val="both"/>
+        <w:rPr>
+          <w:rFonts w:ascii="Times New Roman" w:hAnsi="Times New Roman" w:cs="Times New Roman"/>
+          <w:sz w:val="24"/>
+          <w:szCs w:val="24"/>
+          <w:lang w:val="es-CO"/>
+        </w:rPr>
+      </w:pPr>
       <w:r>
         <w:rPr>
           <w:rFonts w:ascii="Times New Roman" w:hAnsi="Times New Roman" w:cs="Times New Roman"/>
@@ -543,34 +738,16 @@
           <w:szCs w:val="24"/>
           <w:lang w:val="es-CO"/>
         </w:rPr>
-        <w:t xml:space="preserve">: </w:t>
-      </w:r>
-      <w:r>
-        <w:rPr>
-          <w:rFonts w:ascii="Times New Roman" w:hAnsi="Times New Roman" w:cs="Times New Roman"/>
-          <w:sz w:val="24"/>
-          <w:szCs w:val="24"/>
-          <w:lang w:val="es-CO"/>
-        </w:rPr>
-        <w:t xml:space="preserve">Matriz neutro rotada </w:t>
-      </w:r>
-      <w:r>
-        <w:rPr>
-          <w:rFonts w:ascii="Times New Roman" w:hAnsi="Times New Roman" w:cs="Times New Roman"/>
-          <w:sz w:val="24"/>
-          <w:szCs w:val="24"/>
-          <w:lang w:val="es-CO"/>
-        </w:rPr>
-        <w:t>18</w:t>
-      </w:r>
-      <w:r>
-        <w:rPr>
-          <w:rFonts w:ascii="Times New Roman" w:hAnsi="Times New Roman" w:cs="Times New Roman"/>
-          <w:sz w:val="24"/>
-          <w:szCs w:val="24"/>
-          <w:lang w:val="es-CO"/>
-        </w:rPr>
-        <w:t>0 grados en sentido de las manecillas del reloj.</w:t>
+        <w:t xml:space="preserve">Solución Propuesta. </w:t>
+      </w:r>
+      <w:r>
+        <w:rPr>
+          <w:rFonts w:ascii="Times New Roman" w:hAnsi="Times New Roman" w:cs="Times New Roman"/>
+          <w:sz w:val="24"/>
+          <w:szCs w:val="24"/>
+          <w:lang w:val="es-CO"/>
+        </w:rPr>
+        <w:t>Para esta primera parte, lo más óptimo es utilizar un arreglo de arreglos, primero inicializar una matriz entero dinámica que apunte a N punteros y éstos reserven N espacios para así asignar los valores correspondientes. Para los estados habrá que jugar con las columnas y filas para intercambiar su posición, pero un apoyo para esto es utilizar los algoritmos implementados durante el ejercicio 15 la práctica 2. La implementación de los algoritmos la haré más adelante.</w:t>
       </w:r>
     </w:p>
     <w:p>
@@ -587,77 +764,31 @@
       <w:r>
         <w:rPr>
           <w:rFonts w:ascii="Times New Roman" w:hAnsi="Times New Roman" w:cs="Times New Roman"/>
-          <w:b/>
-          <w:bCs/>
-          <w:i/>
-          <w:iCs/>
-          <w:sz w:val="24"/>
-          <w:szCs w:val="24"/>
-          <w:lang w:val="es-CO"/>
-        </w:rPr>
-        <w:t xml:space="preserve">Estado </w:t>
-      </w:r>
-      <w:r>
-        <w:rPr>
-          <w:rFonts w:ascii="Times New Roman" w:hAnsi="Times New Roman" w:cs="Times New Roman"/>
-          <w:b/>
-          <w:bCs/>
-          <w:i/>
-          <w:iCs/>
-          <w:sz w:val="24"/>
-          <w:szCs w:val="24"/>
-          <w:lang w:val="es-CO"/>
-        </w:rPr>
-        <w:t>3</w:t>
-      </w:r>
-      <w:r>
-        <w:rPr>
-          <w:rFonts w:ascii="Times New Roman" w:hAnsi="Times New Roman" w:cs="Times New Roman"/>
-          <w:b/>
-          <w:bCs/>
-          <w:i/>
-          <w:iCs/>
-          <w:sz w:val="24"/>
-          <w:szCs w:val="24"/>
-          <w:lang w:val="es-CO"/>
-        </w:rPr>
-        <w:t xml:space="preserve">: </w:t>
-      </w:r>
-      <w:r>
-        <w:rPr>
-          <w:rFonts w:ascii="Times New Roman" w:hAnsi="Times New Roman" w:cs="Times New Roman"/>
-          <w:sz w:val="24"/>
-          <w:szCs w:val="24"/>
-          <w:lang w:val="es-CO"/>
-        </w:rPr>
-        <w:t xml:space="preserve">Matriz neutro rotada </w:t>
-      </w:r>
-      <w:r>
-        <w:rPr>
-          <w:rFonts w:ascii="Times New Roman" w:hAnsi="Times New Roman" w:cs="Times New Roman"/>
-          <w:sz w:val="24"/>
-          <w:szCs w:val="24"/>
-          <w:lang w:val="es-CO"/>
-        </w:rPr>
-        <w:t>270</w:t>
-      </w:r>
-      <w:r>
-        <w:rPr>
-          <w:rFonts w:ascii="Times New Roman" w:hAnsi="Times New Roman" w:cs="Times New Roman"/>
-          <w:sz w:val="24"/>
-          <w:szCs w:val="24"/>
-          <w:lang w:val="es-CO"/>
-        </w:rPr>
-        <w:t xml:space="preserve"> grados en sentido de las manecillas del reloj.</w:t>
-      </w:r>
-      <w:r>
-        <w:rPr>
-          <w:rFonts w:ascii="Times New Roman" w:hAnsi="Times New Roman" w:cs="Times New Roman"/>
-          <w:sz w:val="24"/>
-          <w:szCs w:val="24"/>
-          <w:lang w:val="es-CO"/>
-        </w:rPr>
-        <w:tab/>
+          <w:sz w:val="24"/>
+          <w:szCs w:val="24"/>
+          <w:lang w:val="es-CO"/>
+        </w:rPr>
+        <w:t xml:space="preserve"> </w:t>
+      </w:r>
+      <w:r>
+        <w:rPr>
+          <w:rFonts w:ascii="Times New Roman" w:hAnsi="Times New Roman" w:cs="Times New Roman"/>
+          <w:b/>
+          <w:bCs/>
+          <w:sz w:val="24"/>
+          <w:szCs w:val="24"/>
+          <w:lang w:val="es-CO"/>
+        </w:rPr>
+        <w:t xml:space="preserve">Segundo Análisis. </w:t>
+      </w:r>
+      <w:r>
+        <w:rPr>
+          <w:rFonts w:ascii="Times New Roman" w:hAnsi="Times New Roman" w:cs="Times New Roman"/>
+          <w:sz w:val="24"/>
+          <w:szCs w:val="24"/>
+          <w:lang w:val="es-CO"/>
+        </w:rPr>
+        <w:t xml:space="preserve">Para este segundo apartado tuve en cuenta que se nos presentan estructuras en conjunto denominadas cerraduras. Esta agrupación se puede contemplar de la siguiente manera: </w:t>
       </w:r>
     </w:p>
     <w:p>
@@ -674,81 +805,6 @@
       <w:r>
         <w:rPr>
           <w:rFonts w:ascii="Times New Roman" w:hAnsi="Times New Roman" w:cs="Times New Roman"/>
-          <w:b/>
-          <w:bCs/>
-          <w:i/>
-          <w:iCs/>
-          <w:sz w:val="24"/>
-          <w:szCs w:val="24"/>
-          <w:lang w:val="es-CO"/>
-        </w:rPr>
-        <w:t xml:space="preserve">Solución Propuesta. </w:t>
-      </w:r>
-      <w:r>
-        <w:rPr>
-          <w:rFonts w:ascii="Times New Roman" w:hAnsi="Times New Roman" w:cs="Times New Roman"/>
-          <w:sz w:val="24"/>
-          <w:szCs w:val="24"/>
-          <w:lang w:val="es-CO"/>
-        </w:rPr>
-        <w:t>Para esta primera parte, lo más óptimo es utilizar un arreglo de arreglos, primero inicializar una matriz entero dinámica que apunte a N punteros y éstos reserven N espacios para así asignar los valores correspondientes. Para los estados habrá que jugar con las columnas y filas para intercambiar su posición, pero un apoyo para esto es utilizar los algoritmos implementados durante el ejercicio 15 la práctica 2. La implementación de los algoritmos la haré más adelante.</w:t>
-      </w:r>
-    </w:p>
-    <w:p>
-      <w:pPr>
-        <w:spacing w:line="360" w:lineRule="auto"/>
-        <w:jc w:val="both"/>
-        <w:rPr>
-          <w:rFonts w:ascii="Times New Roman" w:hAnsi="Times New Roman" w:cs="Times New Roman"/>
-          <w:sz w:val="24"/>
-          <w:szCs w:val="24"/>
-          <w:lang w:val="es-CO"/>
-        </w:rPr>
-      </w:pPr>
-      <w:r>
-        <w:rPr>
-          <w:rFonts w:ascii="Times New Roman" w:hAnsi="Times New Roman" w:cs="Times New Roman"/>
-          <w:sz w:val="24"/>
-          <w:szCs w:val="24"/>
-          <w:lang w:val="es-CO"/>
-        </w:rPr>
-        <w:t xml:space="preserve"> </w:t>
-      </w:r>
-      <w:r>
-        <w:rPr>
-          <w:rFonts w:ascii="Times New Roman" w:hAnsi="Times New Roman" w:cs="Times New Roman"/>
-          <w:b/>
-          <w:bCs/>
-          <w:sz w:val="24"/>
-          <w:szCs w:val="24"/>
-          <w:lang w:val="es-CO"/>
-        </w:rPr>
-        <w:t xml:space="preserve">Segundo Análisis. </w:t>
-      </w:r>
-      <w:r>
-        <w:rPr>
-          <w:rFonts w:ascii="Times New Roman" w:hAnsi="Times New Roman" w:cs="Times New Roman"/>
-          <w:sz w:val="24"/>
-          <w:szCs w:val="24"/>
-          <w:lang w:val="es-CO"/>
-        </w:rPr>
-        <w:t xml:space="preserve">Para este segundo apartado tuve en cuenta que se nos presentan estructuras en conjunto denominadas cerraduras. Esta agrupación se puede contemplar de la siguiente manera: </w:t>
-      </w:r>
-    </w:p>
-    <w:p>
-      <w:pPr>
-        <w:spacing w:line="360" w:lineRule="auto"/>
-        <w:jc w:val="both"/>
-        <w:rPr>
-          <w:rFonts w:ascii="Times New Roman" w:hAnsi="Times New Roman" w:cs="Times New Roman"/>
-          <w:sz w:val="24"/>
-          <w:szCs w:val="24"/>
-          <w:lang w:val="es-CO"/>
-        </w:rPr>
-      </w:pPr>
-      <w:r>
-        <w:rPr>
-          <w:rFonts w:ascii="Times New Roman" w:hAnsi="Times New Roman" w:cs="Times New Roman"/>
           <w:sz w:val="24"/>
           <w:szCs w:val="24"/>
           <w:lang w:val="es-CO"/>
@@ -814,7 +870,6 @@
           <w:szCs w:val="24"/>
           <w:lang w:val="es-CO"/>
         </w:rPr>
-        <w:lastRenderedPageBreak/>
         <w:drawing>
           <wp:anchor distT="0" distB="0" distL="114300" distR="114300" simplePos="0" relativeHeight="251658240" behindDoc="0" locked="0" layoutInCell="1" allowOverlap="1" wp14:anchorId="5371D56F">
             <wp:simplePos x="0" y="0"/>
@@ -1301,6 +1356,7 @@
           <w:szCs w:val="24"/>
           <w:lang w:val="es-CO"/>
         </w:rPr>
+        <w:lastRenderedPageBreak/>
         <w:t xml:space="preserve">Cantidad Elementos Cerradura. </w:t>
       </w:r>
       <w:r>
@@ -1310,7 +1366,25 @@
           <w:szCs w:val="24"/>
           <w:lang w:val="es-CO"/>
         </w:rPr>
-        <w:t>La cantidad de elementos en el arreglo – 1 indican cuántas matrices hay en una cerradura.</w:t>
+        <w:t>La cantidad de elementos en el arreglo – 1</w:t>
+      </w:r>
+      <w:r>
+        <w:rPr>
+          <w:rFonts w:ascii="Times New Roman" w:hAnsi="Times New Roman" w:cs="Times New Roman"/>
+          <w:sz w:val="24"/>
+          <w:szCs w:val="24"/>
+          <w:lang w:val="es-CO"/>
+        </w:rPr>
+        <w:t>,</w:t>
+      </w:r>
+      <w:r>
+        <w:rPr>
+          <w:rFonts w:ascii="Times New Roman" w:hAnsi="Times New Roman" w:cs="Times New Roman"/>
+          <w:sz w:val="24"/>
+          <w:szCs w:val="24"/>
+          <w:lang w:val="es-CO"/>
+        </w:rPr>
+        <w:t xml:space="preserve"> indican cuántas matrices hay en una cerradura.</w:t>
       </w:r>
     </w:p>
     <w:p>
@@ -1335,7 +1409,6 @@
           <w:szCs w:val="24"/>
           <w:lang w:val="es-CO"/>
         </w:rPr>
-        <w:lastRenderedPageBreak/>
         <w:t>Dimensión Mínima de las Matrices de la Cerradura</w:t>
       </w:r>
       <w:r>
@@ -1345,7 +1418,526 @@
           <w:szCs w:val="24"/>
           <w:lang w:val="es-CO"/>
         </w:rPr>
-        <w:t>. La posición 0 y 1 de la llave muestran que para que se cumplan las condiciones en todo el conjunto, todas las matrices deben ser mayor o iguales al número mayor entre k[0] y k[1].</w:t>
+        <w:t xml:space="preserve">. La posición 0 y 1 de la llave muestran que para que se cumplan las condiciones en todo el conjunto, todas las matrices deben </w:t>
+      </w:r>
+      <w:r>
+        <w:rPr>
+          <w:rFonts w:ascii="Times New Roman" w:hAnsi="Times New Roman" w:cs="Times New Roman"/>
+          <w:sz w:val="24"/>
+          <w:szCs w:val="24"/>
+          <w:lang w:val="es-CO"/>
+        </w:rPr>
+        <w:t>tener una dimensión</w:t>
+      </w:r>
+      <w:r>
+        <w:rPr>
+          <w:rFonts w:ascii="Times New Roman" w:hAnsi="Times New Roman" w:cs="Times New Roman"/>
+          <w:sz w:val="24"/>
+          <w:szCs w:val="24"/>
+          <w:lang w:val="es-CO"/>
+        </w:rPr>
+        <w:t xml:space="preserve"> mayor o iguales al número mayor entre </w:t>
+      </w:r>
+      <w:r>
+        <w:rPr>
+          <w:rFonts w:ascii="Times New Roman" w:hAnsi="Times New Roman" w:cs="Times New Roman"/>
+          <w:sz w:val="24"/>
+          <w:szCs w:val="24"/>
+          <w:lang w:val="es-CO"/>
+        </w:rPr>
+        <w:t>k [</w:t>
+      </w:r>
+      <w:r>
+        <w:rPr>
+          <w:rFonts w:ascii="Times New Roman" w:hAnsi="Times New Roman" w:cs="Times New Roman"/>
+          <w:sz w:val="24"/>
+          <w:szCs w:val="24"/>
+          <w:lang w:val="es-CO"/>
+        </w:rPr>
+        <w:t xml:space="preserve">0] y </w:t>
+      </w:r>
+      <w:r>
+        <w:rPr>
+          <w:rFonts w:ascii="Times New Roman" w:hAnsi="Times New Roman" w:cs="Times New Roman"/>
+          <w:sz w:val="24"/>
+          <w:szCs w:val="24"/>
+          <w:lang w:val="es-CO"/>
+        </w:rPr>
+        <w:t>k [</w:t>
+      </w:r>
+      <w:r>
+        <w:rPr>
+          <w:rFonts w:ascii="Times New Roman" w:hAnsi="Times New Roman" w:cs="Times New Roman"/>
+          <w:sz w:val="24"/>
+          <w:szCs w:val="24"/>
+          <w:lang w:val="es-CO"/>
+        </w:rPr>
+        <w:t>1].</w:t>
+      </w:r>
+    </w:p>
+    <w:p>
+      <w:pPr>
+        <w:spacing w:line="360" w:lineRule="auto"/>
+        <w:jc w:val="both"/>
+        <w:rPr>
+          <w:rFonts w:ascii="Times New Roman" w:hAnsi="Times New Roman" w:cs="Times New Roman"/>
+          <w:sz w:val="24"/>
+          <w:szCs w:val="24"/>
+          <w:lang w:val="es-CO"/>
+        </w:rPr>
+      </w:pPr>
+      <w:r>
+        <w:rPr>
+          <w:rFonts w:ascii="Times New Roman" w:hAnsi="Times New Roman" w:cs="Times New Roman"/>
+          <w:b/>
+          <w:bCs/>
+          <w:sz w:val="24"/>
+          <w:szCs w:val="24"/>
+          <w:lang w:val="es-CO"/>
+        </w:rPr>
+        <w:t xml:space="preserve">Tercer Análisis. </w:t>
+      </w:r>
+      <w:r>
+        <w:rPr>
+          <w:rFonts w:ascii="Times New Roman" w:hAnsi="Times New Roman" w:cs="Times New Roman"/>
+          <w:b/>
+          <w:bCs/>
+          <w:i/>
+          <w:iCs/>
+          <w:sz w:val="24"/>
+          <w:szCs w:val="24"/>
+          <w:lang w:val="es-CO"/>
+        </w:rPr>
+        <w:t xml:space="preserve">Consideraciones para el funcionamiento de una llave respecto a una cerradura. </w:t>
+      </w:r>
+    </w:p>
+    <w:p>
+      <w:pPr>
+        <w:spacing w:line="360" w:lineRule="auto"/>
+        <w:jc w:val="both"/>
+        <w:rPr>
+          <w:rFonts w:ascii="Times New Roman" w:hAnsi="Times New Roman" w:cs="Times New Roman"/>
+          <w:sz w:val="24"/>
+          <w:szCs w:val="24"/>
+          <w:lang w:val="es-CO"/>
+        </w:rPr>
+      </w:pPr>
+      <w:r>
+        <w:rPr>
+          <w:rFonts w:ascii="Times New Roman" w:hAnsi="Times New Roman" w:cs="Times New Roman"/>
+          <w:b/>
+          <w:bCs/>
+          <w:sz w:val="24"/>
+          <w:szCs w:val="24"/>
+          <w:lang w:val="es-CO"/>
+        </w:rPr>
+        <w:t xml:space="preserve">. </w:t>
+      </w:r>
+      <w:r>
+        <w:rPr>
+          <w:rFonts w:ascii="Times New Roman" w:hAnsi="Times New Roman" w:cs="Times New Roman"/>
+          <w:sz w:val="24"/>
+          <w:szCs w:val="24"/>
+          <w:lang w:val="es-CO"/>
+        </w:rPr>
+        <w:t>Los elementos correspondientes a k deben cumplir las siguientes condiciones:</w:t>
+      </w:r>
+    </w:p>
+    <w:p>
+      <w:pPr>
+        <w:spacing w:line="360" w:lineRule="auto"/>
+        <w:jc w:val="both"/>
+        <w:rPr>
+          <w:rFonts w:ascii="Times New Roman" w:hAnsi="Times New Roman" w:cs="Times New Roman"/>
+          <w:sz w:val="24"/>
+          <w:szCs w:val="24"/>
+          <w:lang w:val="es-CO"/>
+        </w:rPr>
+      </w:pPr>
+      <w:r>
+        <w:rPr>
+          <w:rFonts w:ascii="Times New Roman" w:hAnsi="Times New Roman" w:cs="Times New Roman"/>
+          <w:sz w:val="24"/>
+          <w:szCs w:val="24"/>
+          <w:lang w:val="es-CO"/>
+        </w:rPr>
+        <w:t>- Cantidad elementos de K = Cantidad Elementos de X - 1.</w:t>
+      </w:r>
+    </w:p>
+    <w:p>
+      <w:pPr>
+        <w:spacing w:line="360" w:lineRule="auto"/>
+        <w:jc w:val="both"/>
+        <w:rPr>
+          <w:rFonts w:ascii="Times New Roman" w:hAnsi="Times New Roman" w:cs="Times New Roman"/>
+          <w:sz w:val="24"/>
+          <w:szCs w:val="24"/>
+          <w:lang w:val="es-CO"/>
+        </w:rPr>
+      </w:pPr>
+      <w:r>
+        <w:rPr>
+          <w:rFonts w:ascii="Times New Roman" w:hAnsi="Times New Roman" w:cs="Times New Roman"/>
+          <w:b/>
+          <w:bCs/>
+          <w:sz w:val="24"/>
+          <w:szCs w:val="24"/>
+          <w:lang w:val="es-CO"/>
+        </w:rPr>
+        <w:t xml:space="preserve">- </w:t>
+      </w:r>
+      <w:r>
+        <w:rPr>
+          <w:rFonts w:ascii="Times New Roman" w:hAnsi="Times New Roman" w:cs="Times New Roman"/>
+          <w:sz w:val="24"/>
+          <w:szCs w:val="24"/>
+          <w:lang w:val="es-CO"/>
+        </w:rPr>
+        <w:t>No existen valores nulos dentro de K.</w:t>
+      </w:r>
+    </w:p>
+    <w:p>
+      <w:pPr>
+        <w:spacing w:line="360" w:lineRule="auto"/>
+        <w:jc w:val="both"/>
+        <w:rPr>
+          <w:rFonts w:ascii="Times New Roman" w:hAnsi="Times New Roman" w:cs="Times New Roman"/>
+          <w:sz w:val="24"/>
+          <w:szCs w:val="24"/>
+          <w:lang w:val="es-CO"/>
+        </w:rPr>
+      </w:pPr>
+      <w:r>
+        <w:rPr>
+          <w:rFonts w:ascii="Times New Roman" w:hAnsi="Times New Roman" w:cs="Times New Roman"/>
+          <w:sz w:val="24"/>
+          <w:szCs w:val="24"/>
+          <w:lang w:val="es-CO"/>
+        </w:rPr>
+        <w:t>- Las posiciones que correspondientes a filas y columnas deben existir en cada una de las matrices de las cerraduras, de lo contrario, se evaluarían valores que no están presentes.</w:t>
+      </w:r>
+    </w:p>
+    <w:p>
+      <w:pPr>
+        <w:spacing w:line="360" w:lineRule="auto"/>
+        <w:jc w:val="both"/>
+        <w:rPr>
+          <w:rFonts w:ascii="Times New Roman" w:hAnsi="Times New Roman" w:cs="Times New Roman"/>
+          <w:b/>
+          <w:bCs/>
+          <w:i/>
+          <w:iCs/>
+          <w:sz w:val="24"/>
+          <w:szCs w:val="24"/>
+          <w:lang w:val="es-CO"/>
+        </w:rPr>
+      </w:pPr>
+      <w:r>
+        <w:rPr>
+          <w:rFonts w:ascii="Times New Roman" w:hAnsi="Times New Roman" w:cs="Times New Roman"/>
+          <w:b/>
+          <w:bCs/>
+          <w:i/>
+          <w:iCs/>
+          <w:sz w:val="24"/>
+          <w:szCs w:val="24"/>
+          <w:lang w:val="es-CO"/>
+        </w:rPr>
+        <w:t>Primera idea para la generación de una cerradura, dada una llave.</w:t>
+      </w:r>
+    </w:p>
+    <w:p>
+      <w:pPr>
+        <w:spacing w:line="360" w:lineRule="auto"/>
+        <w:jc w:val="both"/>
+        <w:rPr>
+          <w:rFonts w:ascii="Times New Roman" w:hAnsi="Times New Roman" w:cs="Times New Roman"/>
+          <w:sz w:val="24"/>
+          <w:szCs w:val="24"/>
+          <w:lang w:val="es-CO"/>
+        </w:rPr>
+      </w:pPr>
+      <w:r>
+        <w:rPr>
+          <w:rFonts w:ascii="Times New Roman" w:hAnsi="Times New Roman" w:cs="Times New Roman"/>
+          <w:b/>
+          <w:bCs/>
+          <w:sz w:val="24"/>
+          <w:szCs w:val="24"/>
+          <w:lang w:val="es-CO"/>
+        </w:rPr>
+        <w:t xml:space="preserve">. </w:t>
+      </w:r>
+      <w:r>
+        <w:rPr>
+          <w:rFonts w:ascii="Times New Roman" w:hAnsi="Times New Roman" w:cs="Times New Roman"/>
+          <w:sz w:val="24"/>
+          <w:szCs w:val="24"/>
+          <w:lang w:val="es-CO"/>
+        </w:rPr>
+        <w:t>Podemos tomar en cuenta la relación anterior de las llaves para así determinar la cantidad de matrices en una cerradura.  Cantidad Elementos X = Cantidad Elementos de k + 1.</w:t>
+      </w:r>
+    </w:p>
+    <w:p>
+      <w:pPr>
+        <w:spacing w:line="360" w:lineRule="auto"/>
+        <w:jc w:val="both"/>
+        <w:rPr>
+          <w:rFonts w:ascii="Times New Roman" w:hAnsi="Times New Roman" w:cs="Times New Roman"/>
+          <w:sz w:val="24"/>
+          <w:szCs w:val="24"/>
+          <w:lang w:val="es-CO"/>
+        </w:rPr>
+      </w:pPr>
+      <w:r>
+        <w:rPr>
+          <w:rFonts w:ascii="Times New Roman" w:hAnsi="Times New Roman" w:cs="Times New Roman"/>
+          <w:b/>
+          <w:bCs/>
+          <w:sz w:val="24"/>
+          <w:szCs w:val="24"/>
+          <w:lang w:val="es-CO"/>
+        </w:rPr>
+        <w:t xml:space="preserve">. </w:t>
+      </w:r>
+      <w:r>
+        <w:rPr>
+          <w:rFonts w:ascii="Times New Roman" w:hAnsi="Times New Roman" w:cs="Times New Roman"/>
+          <w:sz w:val="24"/>
+          <w:szCs w:val="24"/>
+          <w:lang w:val="es-CO"/>
+        </w:rPr>
+        <w:t>La primer</w:t>
+      </w:r>
+      <w:r>
+        <w:rPr>
+          <w:rFonts w:ascii="Times New Roman" w:hAnsi="Times New Roman" w:cs="Times New Roman"/>
+          <w:sz w:val="24"/>
+          <w:szCs w:val="24"/>
+          <w:lang w:val="es-CO"/>
+        </w:rPr>
+        <w:t>a</w:t>
+      </w:r>
+      <w:r>
+        <w:rPr>
+          <w:rFonts w:ascii="Times New Roman" w:hAnsi="Times New Roman" w:cs="Times New Roman"/>
+          <w:sz w:val="24"/>
+          <w:szCs w:val="24"/>
+          <w:lang w:val="es-CO"/>
+        </w:rPr>
+        <w:t xml:space="preserve"> matriz se </w:t>
+      </w:r>
+      <w:r>
+        <w:rPr>
+          <w:rFonts w:ascii="Times New Roman" w:hAnsi="Times New Roman" w:cs="Times New Roman"/>
+          <w:sz w:val="24"/>
+          <w:szCs w:val="24"/>
+          <w:lang w:val="es-CO"/>
+        </w:rPr>
+        <w:t>formará</w:t>
+      </w:r>
+      <w:r>
+        <w:rPr>
+          <w:rFonts w:ascii="Times New Roman" w:hAnsi="Times New Roman" w:cs="Times New Roman"/>
+          <w:sz w:val="24"/>
+          <w:szCs w:val="24"/>
+          <w:lang w:val="es-CO"/>
+        </w:rPr>
+        <w:t xml:space="preserve"> evaluando el número mayor entre k</w:t>
+      </w:r>
+      <w:r>
+        <w:rPr>
+          <w:rFonts w:ascii="Times New Roman" w:hAnsi="Times New Roman" w:cs="Times New Roman"/>
+          <w:sz w:val="24"/>
+          <w:szCs w:val="24"/>
+          <w:lang w:val="es-CO"/>
+        </w:rPr>
+        <w:t xml:space="preserve"> </w:t>
+      </w:r>
+      <w:r>
+        <w:rPr>
+          <w:rFonts w:ascii="Times New Roman" w:hAnsi="Times New Roman" w:cs="Times New Roman"/>
+          <w:sz w:val="24"/>
+          <w:szCs w:val="24"/>
+          <w:lang w:val="es-CO"/>
+        </w:rPr>
+        <w:t>[0] y k</w:t>
+      </w:r>
+      <w:r>
+        <w:rPr>
+          <w:rFonts w:ascii="Times New Roman" w:hAnsi="Times New Roman" w:cs="Times New Roman"/>
+          <w:sz w:val="24"/>
+          <w:szCs w:val="24"/>
+          <w:lang w:val="es-CO"/>
+        </w:rPr>
+        <w:t xml:space="preserve"> </w:t>
+      </w:r>
+      <w:r>
+        <w:rPr>
+          <w:rFonts w:ascii="Times New Roman" w:hAnsi="Times New Roman" w:cs="Times New Roman"/>
+          <w:sz w:val="24"/>
+          <w:szCs w:val="24"/>
+          <w:lang w:val="es-CO"/>
+        </w:rPr>
+        <w:t>[1]</w:t>
+      </w:r>
+      <w:r>
+        <w:rPr>
+          <w:rFonts w:ascii="Times New Roman" w:hAnsi="Times New Roman" w:cs="Times New Roman"/>
+          <w:sz w:val="24"/>
+          <w:szCs w:val="24"/>
+          <w:lang w:val="es-CO"/>
+        </w:rPr>
+        <w:t>. S</w:t>
+      </w:r>
+      <w:r>
+        <w:rPr>
+          <w:rFonts w:ascii="Times New Roman" w:hAnsi="Times New Roman" w:cs="Times New Roman"/>
+          <w:sz w:val="24"/>
+          <w:szCs w:val="24"/>
+          <w:lang w:val="es-CO"/>
+        </w:rPr>
+        <w:t xml:space="preserve">i </w:t>
+      </w:r>
+      <w:r>
+        <w:rPr>
+          <w:rFonts w:ascii="Times New Roman" w:hAnsi="Times New Roman" w:cs="Times New Roman"/>
+          <w:sz w:val="24"/>
+          <w:szCs w:val="24"/>
+          <w:lang w:val="es-CO"/>
+        </w:rPr>
+        <w:t xml:space="preserve">resulta ser par, </w:t>
+      </w:r>
+      <w:r>
+        <w:rPr>
+          <w:rFonts w:ascii="Times New Roman" w:hAnsi="Times New Roman" w:cs="Times New Roman"/>
+          <w:sz w:val="24"/>
+          <w:szCs w:val="24"/>
+          <w:lang w:val="es-CO"/>
+        </w:rPr>
+        <w:t xml:space="preserve">se </w:t>
+      </w:r>
+      <w:r>
+        <w:rPr>
+          <w:rFonts w:ascii="Times New Roman" w:hAnsi="Times New Roman" w:cs="Times New Roman"/>
+          <w:sz w:val="24"/>
+          <w:szCs w:val="24"/>
+          <w:lang w:val="es-CO"/>
+        </w:rPr>
+        <w:t xml:space="preserve">seleccionará </w:t>
+      </w:r>
+      <w:r>
+        <w:rPr>
+          <w:rFonts w:ascii="Times New Roman" w:hAnsi="Times New Roman" w:cs="Times New Roman"/>
+          <w:sz w:val="24"/>
+          <w:szCs w:val="24"/>
+          <w:lang w:val="es-CO"/>
+        </w:rPr>
+        <w:t>la opción impar</w:t>
+      </w:r>
+      <w:r>
+        <w:rPr>
+          <w:rFonts w:ascii="Times New Roman" w:hAnsi="Times New Roman" w:cs="Times New Roman"/>
+          <w:sz w:val="24"/>
+          <w:szCs w:val="24"/>
+          <w:lang w:val="es-CO"/>
+        </w:rPr>
+        <w:t xml:space="preserve"> más cercana</w:t>
+      </w:r>
+      <w:r>
+        <w:rPr>
+          <w:rFonts w:ascii="Times New Roman" w:hAnsi="Times New Roman" w:cs="Times New Roman"/>
+          <w:sz w:val="24"/>
+          <w:szCs w:val="24"/>
+          <w:lang w:val="es-CO"/>
+        </w:rPr>
+        <w:t xml:space="preserve"> donde se cumpla que: Numero impar = Incluye el </w:t>
+      </w:r>
+      <w:r>
+        <w:rPr>
+          <w:rFonts w:ascii="Times New Roman" w:hAnsi="Times New Roman" w:cs="Times New Roman"/>
+          <w:sz w:val="24"/>
+          <w:szCs w:val="24"/>
+          <w:lang w:val="es-CO"/>
+        </w:rPr>
+        <w:t>número</w:t>
+      </w:r>
+      <w:r>
+        <w:rPr>
+          <w:rFonts w:ascii="Times New Roman" w:hAnsi="Times New Roman" w:cs="Times New Roman"/>
+          <w:sz w:val="24"/>
+          <w:szCs w:val="24"/>
+          <w:lang w:val="es-CO"/>
+        </w:rPr>
+        <w:t xml:space="preserve"> mayor entre k</w:t>
+      </w:r>
+      <w:r>
+        <w:rPr>
+          <w:rFonts w:ascii="Times New Roman" w:hAnsi="Times New Roman" w:cs="Times New Roman"/>
+          <w:sz w:val="24"/>
+          <w:szCs w:val="24"/>
+          <w:lang w:val="es-CO"/>
+        </w:rPr>
+        <w:t xml:space="preserve"> </w:t>
+      </w:r>
+      <w:r>
+        <w:rPr>
+          <w:rFonts w:ascii="Times New Roman" w:hAnsi="Times New Roman" w:cs="Times New Roman"/>
+          <w:sz w:val="24"/>
+          <w:szCs w:val="24"/>
+          <w:lang w:val="es-CO"/>
+        </w:rPr>
+        <w:t>[0] y k</w:t>
+      </w:r>
+      <w:r>
+        <w:rPr>
+          <w:rFonts w:ascii="Times New Roman" w:hAnsi="Times New Roman" w:cs="Times New Roman"/>
+          <w:sz w:val="24"/>
+          <w:szCs w:val="24"/>
+          <w:lang w:val="es-CO"/>
+        </w:rPr>
+        <w:t xml:space="preserve"> </w:t>
+      </w:r>
+      <w:r>
+        <w:rPr>
+          <w:rFonts w:ascii="Times New Roman" w:hAnsi="Times New Roman" w:cs="Times New Roman"/>
+          <w:sz w:val="24"/>
+          <w:szCs w:val="24"/>
+          <w:lang w:val="es-CO"/>
+        </w:rPr>
+        <w:t>[1].</w:t>
+      </w:r>
+    </w:p>
+    <w:p>
+      <w:pPr>
+        <w:spacing w:line="360" w:lineRule="auto"/>
+        <w:jc w:val="both"/>
+        <w:rPr>
+          <w:rFonts w:ascii="Times New Roman" w:hAnsi="Times New Roman" w:cs="Times New Roman"/>
+          <w:sz w:val="24"/>
+          <w:szCs w:val="24"/>
+          <w:lang w:val="es-CO"/>
+        </w:rPr>
+      </w:pPr>
+      <w:r>
+        <w:rPr>
+          <w:rFonts w:ascii="Times New Roman" w:hAnsi="Times New Roman" w:cs="Times New Roman"/>
+          <w:b/>
+          <w:bCs/>
+          <w:sz w:val="24"/>
+          <w:szCs w:val="24"/>
+          <w:lang w:val="es-CO"/>
+        </w:rPr>
+        <w:t xml:space="preserve">. </w:t>
+      </w:r>
+      <w:r>
+        <w:rPr>
+          <w:rFonts w:ascii="Times New Roman" w:hAnsi="Times New Roman" w:cs="Times New Roman"/>
+          <w:sz w:val="24"/>
+          <w:szCs w:val="24"/>
+          <w:lang w:val="es-CO"/>
+        </w:rPr>
+        <w:t xml:space="preserve">Para la segunda matriz, partimos del mismo principio del punto anterior. En caso de que aún realizando las rotaciones y evaluando el valor de la fila y columna de la llave no se cumpla la condición, aumentamos la matriz una dimensión impar más. </w:t>
       </w:r>
     </w:p>
     <w:sectPr>

</xml_diff>

<commit_message>
Prueba primer hipótesis e incógnitas
</commit_message>
<xml_diff>
--- a/Informe Desarrollo Parcial I.docx
+++ b/Informe Desarrollo Parcial I.docx
@@ -1937,7 +1937,187 @@
           <w:szCs w:val="24"/>
           <w:lang w:val="es-CO"/>
         </w:rPr>
-        <w:t xml:space="preserve">Para la segunda matriz, partimos del mismo principio del punto anterior. En caso de que aún realizando las rotaciones y evaluando el valor de la fila y columna de la llave no se cumpla la condición, aumentamos la matriz una dimensión impar más. </w:t>
+        <w:t>Para la segunda matriz, partimos del mismo principio del punto anterior. En caso de que aún realizando las rotaciones y evaluando el valor de la fila y columna de la llave no se cumpla la condición, aumentamos la matriz una dimensión impar más.</w:t>
+      </w:r>
+    </w:p>
+    <w:p>
+      <w:pPr>
+        <w:spacing w:line="360" w:lineRule="auto"/>
+        <w:jc w:val="both"/>
+        <w:rPr>
+          <w:rFonts w:ascii="Times New Roman" w:hAnsi="Times New Roman" w:cs="Times New Roman"/>
+          <w:b/>
+          <w:bCs/>
+          <w:i/>
+          <w:iCs/>
+          <w:sz w:val="24"/>
+          <w:szCs w:val="24"/>
+          <w:lang w:val="es-CO"/>
+        </w:rPr>
+      </w:pPr>
+      <w:r>
+        <w:rPr>
+          <w:rFonts w:ascii="Times New Roman" w:hAnsi="Times New Roman" w:cs="Times New Roman"/>
+          <w:noProof/>
+          <w:sz w:val="24"/>
+          <w:szCs w:val="24"/>
+          <w:lang w:val="es-CO"/>
+        </w:rPr>
+        <w:lastRenderedPageBreak/>
+        <w:drawing>
+          <wp:anchor distT="0" distB="0" distL="114300" distR="114300" simplePos="0" relativeHeight="251660288" behindDoc="0" locked="0" layoutInCell="1" allowOverlap="1" wp14:anchorId="08378F65">
+            <wp:simplePos x="0" y="0"/>
+            <wp:positionH relativeFrom="margin">
+              <wp:align>left</wp:align>
+            </wp:positionH>
+            <wp:positionV relativeFrom="paragraph">
+              <wp:posOffset>466725</wp:posOffset>
+            </wp:positionV>
+            <wp:extent cx="5343525" cy="4698365"/>
+            <wp:effectExtent l="0" t="0" r="9525" b="6985"/>
+            <wp:wrapThrough wrapText="bothSides">
+              <wp:wrapPolygon edited="0">
+                <wp:start x="0" y="0"/>
+                <wp:lineTo x="0" y="21545"/>
+                <wp:lineTo x="21561" y="21545"/>
+                <wp:lineTo x="21561" y="0"/>
+                <wp:lineTo x="0" y="0"/>
+              </wp:wrapPolygon>
+            </wp:wrapThrough>
+            <wp:docPr id="1694010468" name="Imagen 2"/>
+            <wp:cNvGraphicFramePr>
+              <a:graphicFrameLocks xmlns:a="http://schemas.openxmlformats.org/drawingml/2006/main" noChangeAspect="1"/>
+            </wp:cNvGraphicFramePr>
+            <a:graphic xmlns:a="http://schemas.openxmlformats.org/drawingml/2006/main">
+              <a:graphicData uri="http://schemas.openxmlformats.org/drawingml/2006/picture">
+                <pic:pic xmlns:pic="http://schemas.openxmlformats.org/drawingml/2006/picture">
+                  <pic:nvPicPr>
+                    <pic:cNvPr id="0" name="Picture 2"/>
+                    <pic:cNvPicPr>
+                      <a:picLocks noChangeAspect="1" noChangeArrowheads="1"/>
+                    </pic:cNvPicPr>
+                  </pic:nvPicPr>
+                  <pic:blipFill>
+                    <a:blip r:embed="rId6" cstate="print">
+                      <a:extLst>
+                        <a:ext uri="{28A0092B-C50C-407E-A947-70E740481C1C}">
+                          <a14:useLocalDpi xmlns:a14="http://schemas.microsoft.com/office/drawing/2010/main" val="0"/>
+                        </a:ext>
+                      </a:extLst>
+                    </a:blip>
+                    <a:srcRect/>
+                    <a:stretch>
+                      <a:fillRect/>
+                    </a:stretch>
+                  </pic:blipFill>
+                  <pic:spPr bwMode="auto">
+                    <a:xfrm>
+                      <a:off x="0" y="0"/>
+                      <a:ext cx="5343525" cy="4698365"/>
+                    </a:xfrm>
+                    <a:prstGeom prst="rect">
+                      <a:avLst/>
+                    </a:prstGeom>
+                    <a:noFill/>
+                  </pic:spPr>
+                </pic:pic>
+              </a:graphicData>
+            </a:graphic>
+            <wp14:sizeRelH relativeFrom="page">
+              <wp14:pctWidth>0</wp14:pctWidth>
+            </wp14:sizeRelH>
+            <wp14:sizeRelV relativeFrom="page">
+              <wp14:pctHeight>0</wp14:pctHeight>
+            </wp14:sizeRelV>
+          </wp:anchor>
+        </w:drawing>
+      </w:r>
+      <w:r>
+        <w:rPr>
+          <w:rFonts w:ascii="Times New Roman" w:hAnsi="Times New Roman" w:cs="Times New Roman"/>
+          <w:sz w:val="24"/>
+          <w:szCs w:val="24"/>
+          <w:lang w:val="es-CO"/>
+        </w:rPr>
+        <w:t xml:space="preserve"> </w:t>
+      </w:r>
+      <w:r>
+        <w:rPr>
+          <w:rFonts w:ascii="Times New Roman" w:hAnsi="Times New Roman" w:cs="Times New Roman"/>
+          <w:b/>
+          <w:bCs/>
+          <w:i/>
+          <w:iCs/>
+          <w:sz w:val="24"/>
+          <w:szCs w:val="24"/>
+          <w:lang w:val="es-CO"/>
+        </w:rPr>
+        <w:t>Prueba de mi hipótesis (Caso ideal).</w:t>
+      </w:r>
+    </w:p>
+    <w:p>
+      <w:pPr>
+        <w:spacing w:line="360" w:lineRule="auto"/>
+        <w:jc w:val="both"/>
+        <w:rPr>
+          <w:rFonts w:ascii="Times New Roman" w:hAnsi="Times New Roman" w:cs="Times New Roman"/>
+          <w:sz w:val="24"/>
+          <w:szCs w:val="24"/>
+          <w:lang w:val="es-CO"/>
+        </w:rPr>
+      </w:pPr>
+    </w:p>
+    <w:p>
+      <w:pPr>
+        <w:spacing w:line="360" w:lineRule="auto"/>
+        <w:jc w:val="both"/>
+        <w:rPr>
+          <w:rFonts w:ascii="Times New Roman" w:hAnsi="Times New Roman" w:cs="Times New Roman"/>
+          <w:sz w:val="24"/>
+          <w:szCs w:val="24"/>
+          <w:lang w:val="es-CO"/>
+        </w:rPr>
+      </w:pPr>
+      <w:r>
+        <w:rPr>
+          <w:rFonts w:ascii="Times New Roman" w:hAnsi="Times New Roman" w:cs="Times New Roman"/>
+          <w:sz w:val="24"/>
+          <w:szCs w:val="24"/>
+          <w:lang w:val="es-CO"/>
+        </w:rPr>
+        <w:t>Tras realizar la prueba surgen las incógnitas:</w:t>
+      </w:r>
+    </w:p>
+    <w:p>
+      <w:pPr>
+        <w:spacing w:line="360" w:lineRule="auto"/>
+        <w:jc w:val="both"/>
+        <w:rPr>
+          <w:rFonts w:ascii="Times New Roman" w:hAnsi="Times New Roman" w:cs="Times New Roman"/>
+          <w:sz w:val="24"/>
+          <w:szCs w:val="24"/>
+          <w:lang w:val="es-CO"/>
+        </w:rPr>
+      </w:pPr>
+      <w:r>
+        <w:rPr>
+          <w:rFonts w:ascii="Times New Roman" w:hAnsi="Times New Roman" w:cs="Times New Roman"/>
+          <w:b/>
+          <w:bCs/>
+          <w:sz w:val="24"/>
+          <w:szCs w:val="24"/>
+          <w:lang w:val="es-CO"/>
+        </w:rPr>
+        <w:t xml:space="preserve">. </w:t>
+      </w:r>
+      <w:r>
+        <w:rPr>
+          <w:rFonts w:ascii="Times New Roman" w:hAnsi="Times New Roman" w:cs="Times New Roman"/>
+          <w:sz w:val="24"/>
+          <w:szCs w:val="24"/>
+          <w:lang w:val="es-CO"/>
+        </w:rPr>
+        <w:t>¿Qué sucede si no se cumple la regla de la llave aún si se aumenta la dimensión?, ¿Habrá que aumentar las dimensiones iniciales y probar nuevamente?, ¿Existe un método en el que pueda saber que sin importar si aumento la dimensión, la regla no se cumpla?</w:t>
       </w:r>
     </w:p>
     <w:sectPr>

</xml_diff>

<commit_message>
Correciones - Módulo: Crear cerradura
</commit_message>
<xml_diff>
--- a/Informe Desarrollo Parcial I.docx
+++ b/Informe Desarrollo Parcial I.docx
@@ -2118,6 +2118,826 @@
           <w:lang w:val="es-CO"/>
         </w:rPr>
         <w:t>¿Qué sucede si no se cumple la regla de la llave aún si se aumenta la dimensión?, ¿Habrá que aumentar las dimensiones iniciales y probar nuevamente?, ¿Existe un método en el que pueda saber que sin importar si aumento la dimensión, la regla no se cumpla?</w:t>
+      </w:r>
+    </w:p>
+    <w:p>
+      <w:pPr>
+        <w:spacing w:line="360" w:lineRule="auto"/>
+        <w:jc w:val="both"/>
+        <w:rPr>
+          <w:rFonts w:ascii="Times New Roman" w:hAnsi="Times New Roman" w:cs="Times New Roman"/>
+          <w:b/>
+          <w:bCs/>
+          <w:i/>
+          <w:iCs/>
+          <w:sz w:val="24"/>
+          <w:szCs w:val="24"/>
+          <w:lang w:val="es-CO"/>
+        </w:rPr>
+      </w:pPr>
+    </w:p>
+    <w:p>
+      <w:pPr>
+        <w:spacing w:line="360" w:lineRule="auto"/>
+        <w:jc w:val="both"/>
+        <w:rPr>
+          <w:rFonts w:ascii="Times New Roman" w:hAnsi="Times New Roman" w:cs="Times New Roman"/>
+          <w:b/>
+          <w:bCs/>
+          <w:i/>
+          <w:iCs/>
+          <w:sz w:val="24"/>
+          <w:szCs w:val="24"/>
+          <w:lang w:val="es-CO"/>
+        </w:rPr>
+      </w:pPr>
+    </w:p>
+    <w:p>
+      <w:pPr>
+        <w:spacing w:line="360" w:lineRule="auto"/>
+        <w:jc w:val="both"/>
+        <w:rPr>
+          <w:rFonts w:ascii="Times New Roman" w:hAnsi="Times New Roman" w:cs="Times New Roman"/>
+          <w:b/>
+          <w:bCs/>
+          <w:i/>
+          <w:iCs/>
+          <w:sz w:val="24"/>
+          <w:szCs w:val="24"/>
+          <w:lang w:val="es-CO"/>
+        </w:rPr>
+      </w:pPr>
+    </w:p>
+    <w:p>
+      <w:pPr>
+        <w:spacing w:line="360" w:lineRule="auto"/>
+        <w:jc w:val="both"/>
+        <w:rPr>
+          <w:rFonts w:ascii="Times New Roman" w:hAnsi="Times New Roman" w:cs="Times New Roman"/>
+          <w:b/>
+          <w:bCs/>
+          <w:i/>
+          <w:iCs/>
+          <w:sz w:val="24"/>
+          <w:szCs w:val="24"/>
+          <w:lang w:val="es-CO"/>
+        </w:rPr>
+      </w:pPr>
+    </w:p>
+    <w:p>
+      <w:pPr>
+        <w:spacing w:line="360" w:lineRule="auto"/>
+        <w:jc w:val="both"/>
+        <w:rPr>
+          <w:rFonts w:ascii="Times New Roman" w:hAnsi="Times New Roman" w:cs="Times New Roman"/>
+          <w:b/>
+          <w:bCs/>
+          <w:i/>
+          <w:iCs/>
+          <w:sz w:val="24"/>
+          <w:szCs w:val="24"/>
+          <w:lang w:val="es-CO"/>
+        </w:rPr>
+      </w:pPr>
+      <w:r>
+        <w:rPr>
+          <w:rFonts w:ascii="Times New Roman" w:hAnsi="Times New Roman" w:cs="Times New Roman"/>
+          <w:noProof/>
+          <w:sz w:val="24"/>
+          <w:szCs w:val="24"/>
+          <w:lang w:val="es-CO"/>
+        </w:rPr>
+        <w:lastRenderedPageBreak/>
+        <w:drawing>
+          <wp:anchor distT="0" distB="0" distL="114300" distR="114300" simplePos="0" relativeHeight="251661312" behindDoc="0" locked="0" layoutInCell="1" allowOverlap="1" wp14:anchorId="5F5DB1F7">
+            <wp:simplePos x="0" y="0"/>
+            <wp:positionH relativeFrom="column">
+              <wp:posOffset>-3810</wp:posOffset>
+            </wp:positionH>
+            <wp:positionV relativeFrom="paragraph">
+              <wp:posOffset>365125</wp:posOffset>
+            </wp:positionV>
+            <wp:extent cx="4876800" cy="4538345"/>
+            <wp:effectExtent l="0" t="0" r="0" b="0"/>
+            <wp:wrapThrough wrapText="bothSides">
+              <wp:wrapPolygon edited="0">
+                <wp:start x="0" y="0"/>
+                <wp:lineTo x="0" y="21488"/>
+                <wp:lineTo x="21516" y="21488"/>
+                <wp:lineTo x="21516" y="0"/>
+                <wp:lineTo x="0" y="0"/>
+              </wp:wrapPolygon>
+            </wp:wrapThrough>
+            <wp:docPr id="1047006736" name="Imagen 2"/>
+            <wp:cNvGraphicFramePr>
+              <a:graphicFrameLocks xmlns:a="http://schemas.openxmlformats.org/drawingml/2006/main" noChangeAspect="1"/>
+            </wp:cNvGraphicFramePr>
+            <a:graphic xmlns:a="http://schemas.openxmlformats.org/drawingml/2006/main">
+              <a:graphicData uri="http://schemas.openxmlformats.org/drawingml/2006/picture">
+                <pic:pic xmlns:pic="http://schemas.openxmlformats.org/drawingml/2006/picture">
+                  <pic:nvPicPr>
+                    <pic:cNvPr id="0" name="Picture 2"/>
+                    <pic:cNvPicPr>
+                      <a:picLocks noChangeAspect="1" noChangeArrowheads="1"/>
+                    </pic:cNvPicPr>
+                  </pic:nvPicPr>
+                  <pic:blipFill>
+                    <a:blip r:embed="rId7" cstate="print">
+                      <a:extLst>
+                        <a:ext uri="{28A0092B-C50C-407E-A947-70E740481C1C}">
+                          <a14:useLocalDpi xmlns:a14="http://schemas.microsoft.com/office/drawing/2010/main" val="0"/>
+                        </a:ext>
+                      </a:extLst>
+                    </a:blip>
+                    <a:srcRect/>
+                    <a:stretch>
+                      <a:fillRect/>
+                    </a:stretch>
+                  </pic:blipFill>
+                  <pic:spPr bwMode="auto">
+                    <a:xfrm>
+                      <a:off x="0" y="0"/>
+                      <a:ext cx="4876800" cy="4538345"/>
+                    </a:xfrm>
+                    <a:prstGeom prst="rect">
+                      <a:avLst/>
+                    </a:prstGeom>
+                    <a:noFill/>
+                  </pic:spPr>
+                </pic:pic>
+              </a:graphicData>
+            </a:graphic>
+            <wp14:sizeRelH relativeFrom="page">
+              <wp14:pctWidth>0</wp14:pctWidth>
+            </wp14:sizeRelH>
+            <wp14:sizeRelV relativeFrom="page">
+              <wp14:pctHeight>0</wp14:pctHeight>
+            </wp14:sizeRelV>
+          </wp:anchor>
+        </w:drawing>
+      </w:r>
+      <w:r>
+        <w:rPr>
+          <w:rFonts w:ascii="Times New Roman" w:hAnsi="Times New Roman" w:cs="Times New Roman"/>
+          <w:b/>
+          <w:bCs/>
+          <w:i/>
+          <w:iCs/>
+          <w:sz w:val="24"/>
+          <w:szCs w:val="24"/>
+          <w:lang w:val="es-CO"/>
+        </w:rPr>
+        <w:t>Segunda</w:t>
+      </w:r>
+      <w:r>
+        <w:rPr>
+          <w:rFonts w:ascii="Times New Roman" w:hAnsi="Times New Roman" w:cs="Times New Roman"/>
+          <w:b/>
+          <w:bCs/>
+          <w:i/>
+          <w:iCs/>
+          <w:sz w:val="24"/>
+          <w:szCs w:val="24"/>
+          <w:lang w:val="es-CO"/>
+        </w:rPr>
+        <w:t xml:space="preserve"> prueba de mi hipótesis.</w:t>
+      </w:r>
+    </w:p>
+    <w:p>
+      <w:pPr>
+        <w:spacing w:line="360" w:lineRule="auto"/>
+        <w:jc w:val="both"/>
+        <w:rPr>
+          <w:rFonts w:ascii="Times New Roman" w:hAnsi="Times New Roman" w:cs="Times New Roman"/>
+          <w:sz w:val="24"/>
+          <w:szCs w:val="24"/>
+          <w:lang w:val="es-CO"/>
+        </w:rPr>
+      </w:pPr>
+    </w:p>
+    <w:p>
+      <w:pPr>
+        <w:spacing w:line="360" w:lineRule="auto"/>
+        <w:jc w:val="both"/>
+        <w:rPr>
+          <w:rFonts w:ascii="Times New Roman" w:hAnsi="Times New Roman" w:cs="Times New Roman"/>
+          <w:sz w:val="24"/>
+          <w:szCs w:val="24"/>
+          <w:lang w:val="es-CO"/>
+        </w:rPr>
+      </w:pPr>
+    </w:p>
+    <w:p>
+      <w:pPr>
+        <w:spacing w:line="360" w:lineRule="auto"/>
+        <w:jc w:val="both"/>
+        <w:rPr>
+          <w:rFonts w:ascii="Times New Roman" w:hAnsi="Times New Roman" w:cs="Times New Roman"/>
+          <w:sz w:val="24"/>
+          <w:szCs w:val="24"/>
+          <w:lang w:val="es-CO"/>
+        </w:rPr>
+      </w:pPr>
+    </w:p>
+    <w:p>
+      <w:pPr>
+        <w:spacing w:line="360" w:lineRule="auto"/>
+        <w:jc w:val="both"/>
+        <w:rPr>
+          <w:rFonts w:ascii="Times New Roman" w:hAnsi="Times New Roman" w:cs="Times New Roman"/>
+          <w:sz w:val="24"/>
+          <w:szCs w:val="24"/>
+          <w:lang w:val="es-CO"/>
+        </w:rPr>
+      </w:pPr>
+    </w:p>
+    <w:p>
+      <w:pPr>
+        <w:spacing w:line="360" w:lineRule="auto"/>
+        <w:jc w:val="both"/>
+        <w:rPr>
+          <w:rFonts w:ascii="Times New Roman" w:hAnsi="Times New Roman" w:cs="Times New Roman"/>
+          <w:noProof/>
+          <w:sz w:val="24"/>
+          <w:szCs w:val="24"/>
+          <w:lang w:val="es-CO"/>
+        </w:rPr>
+      </w:pPr>
+    </w:p>
+    <w:p>
+      <w:pPr>
+        <w:spacing w:line="360" w:lineRule="auto"/>
+        <w:jc w:val="both"/>
+        <w:rPr>
+          <w:rFonts w:ascii="Times New Roman" w:hAnsi="Times New Roman" w:cs="Times New Roman"/>
+          <w:noProof/>
+          <w:sz w:val="24"/>
+          <w:szCs w:val="24"/>
+          <w:lang w:val="es-CO"/>
+        </w:rPr>
+      </w:pPr>
+    </w:p>
+    <w:p>
+      <w:pPr>
+        <w:spacing w:line="360" w:lineRule="auto"/>
+        <w:jc w:val="both"/>
+        <w:rPr>
+          <w:rFonts w:ascii="Times New Roman" w:hAnsi="Times New Roman" w:cs="Times New Roman"/>
+          <w:noProof/>
+          <w:sz w:val="24"/>
+          <w:szCs w:val="24"/>
+          <w:lang w:val="es-CO"/>
+        </w:rPr>
+      </w:pPr>
+    </w:p>
+    <w:p>
+      <w:pPr>
+        <w:spacing w:line="360" w:lineRule="auto"/>
+        <w:jc w:val="both"/>
+        <w:rPr>
+          <w:rFonts w:ascii="Times New Roman" w:hAnsi="Times New Roman" w:cs="Times New Roman"/>
+          <w:noProof/>
+          <w:sz w:val="24"/>
+          <w:szCs w:val="24"/>
+          <w:lang w:val="es-CO"/>
+        </w:rPr>
+      </w:pPr>
+    </w:p>
+    <w:p>
+      <w:pPr>
+        <w:spacing w:line="360" w:lineRule="auto"/>
+        <w:jc w:val="both"/>
+        <w:rPr>
+          <w:rFonts w:ascii="Times New Roman" w:hAnsi="Times New Roman" w:cs="Times New Roman"/>
+          <w:noProof/>
+          <w:sz w:val="24"/>
+          <w:szCs w:val="24"/>
+          <w:lang w:val="es-CO"/>
+        </w:rPr>
+      </w:pPr>
+    </w:p>
+    <w:p>
+      <w:pPr>
+        <w:spacing w:line="360" w:lineRule="auto"/>
+        <w:jc w:val="both"/>
+        <w:rPr>
+          <w:rFonts w:ascii="Times New Roman" w:hAnsi="Times New Roman" w:cs="Times New Roman"/>
+          <w:noProof/>
+          <w:sz w:val="24"/>
+          <w:szCs w:val="24"/>
+          <w:lang w:val="es-CO"/>
+        </w:rPr>
+      </w:pPr>
+    </w:p>
+    <w:p>
+      <w:pPr>
+        <w:spacing w:line="360" w:lineRule="auto"/>
+        <w:jc w:val="both"/>
+        <w:rPr>
+          <w:rFonts w:ascii="Times New Roman" w:hAnsi="Times New Roman" w:cs="Times New Roman"/>
+          <w:noProof/>
+          <w:sz w:val="24"/>
+          <w:szCs w:val="24"/>
+          <w:lang w:val="es-CO"/>
+        </w:rPr>
+      </w:pPr>
+    </w:p>
+    <w:p>
+      <w:pPr>
+        <w:spacing w:line="360" w:lineRule="auto"/>
+        <w:jc w:val="both"/>
+        <w:rPr>
+          <w:rFonts w:ascii="Times New Roman" w:hAnsi="Times New Roman" w:cs="Times New Roman"/>
+          <w:noProof/>
+          <w:sz w:val="24"/>
+          <w:szCs w:val="24"/>
+          <w:lang w:val="es-CO"/>
+        </w:rPr>
+      </w:pPr>
+    </w:p>
+    <w:p>
+      <w:pPr>
+        <w:rPr>
+          <w:rFonts w:ascii="Times New Roman" w:hAnsi="Times New Roman" w:cs="Times New Roman"/>
+          <w:noProof/>
+          <w:sz w:val="24"/>
+          <w:szCs w:val="24"/>
+          <w:lang w:val="es-CO"/>
+        </w:rPr>
+      </w:pPr>
+    </w:p>
+    <w:p>
+      <w:pPr>
+        <w:spacing w:line="360" w:lineRule="auto"/>
+        <w:jc w:val="both"/>
+        <w:rPr>
+          <w:rFonts w:ascii="Times New Roman" w:hAnsi="Times New Roman" w:cs="Times New Roman"/>
+          <w:sz w:val="24"/>
+          <w:szCs w:val="24"/>
+          <w:lang w:val="es-CO"/>
+        </w:rPr>
+      </w:pPr>
+      <w:r>
+        <w:rPr>
+          <w:rFonts w:ascii="Times New Roman" w:hAnsi="Times New Roman" w:cs="Times New Roman"/>
+          <w:sz w:val="24"/>
+          <w:szCs w:val="24"/>
+          <w:lang w:val="es-CO"/>
+        </w:rPr>
+        <w:t xml:space="preserve">Para comprobar mi hipótesis, forcé al ejercicio a que </w:t>
+      </w:r>
+      <w:r>
+        <w:rPr>
+          <w:rFonts w:ascii="Times New Roman" w:hAnsi="Times New Roman" w:cs="Times New Roman"/>
+          <w:sz w:val="24"/>
+          <w:szCs w:val="24"/>
+          <w:lang w:val="es-CO"/>
+        </w:rPr>
+        <w:t>no se</w:t>
+      </w:r>
+      <w:r>
+        <w:rPr>
+          <w:rFonts w:ascii="Times New Roman" w:hAnsi="Times New Roman" w:cs="Times New Roman"/>
+          <w:sz w:val="24"/>
+          <w:szCs w:val="24"/>
+          <w:lang w:val="es-CO"/>
+        </w:rPr>
+        <w:t xml:space="preserve"> deba cumplir la condición, pero al parecer solo funciona cuando se necesita un </w:t>
+      </w:r>
+      <w:r>
+        <w:rPr>
+          <w:rFonts w:ascii="Times New Roman" w:hAnsi="Times New Roman" w:cs="Times New Roman"/>
+          <w:sz w:val="24"/>
+          <w:szCs w:val="24"/>
+          <w:lang w:val="es-CO"/>
+        </w:rPr>
+        <w:t>número</w:t>
+      </w:r>
+      <w:r>
+        <w:rPr>
+          <w:rFonts w:ascii="Times New Roman" w:hAnsi="Times New Roman" w:cs="Times New Roman"/>
+          <w:sz w:val="24"/>
+          <w:szCs w:val="24"/>
+          <w:lang w:val="es-CO"/>
+        </w:rPr>
+        <w:t xml:space="preserve"> menor, para números mayores, no.</w:t>
+      </w:r>
+    </w:p>
+    <w:p>
+      <w:pPr>
+        <w:spacing w:line="360" w:lineRule="auto"/>
+        <w:jc w:val="both"/>
+        <w:rPr>
+          <w:rFonts w:ascii="Times New Roman" w:hAnsi="Times New Roman" w:cs="Times New Roman"/>
+          <w:sz w:val="24"/>
+          <w:szCs w:val="24"/>
+          <w:lang w:val="es-CO"/>
+        </w:rPr>
+      </w:pPr>
+      <w:r>
+        <w:rPr>
+          <w:rFonts w:ascii="Times New Roman" w:hAnsi="Times New Roman" w:cs="Times New Roman"/>
+          <w:sz w:val="24"/>
+          <w:szCs w:val="24"/>
+          <w:lang w:val="es-CO"/>
+        </w:rPr>
+        <w:t>Entonces planteé lo siguiente:</w:t>
+      </w:r>
+    </w:p>
+    <w:p>
+      <w:pPr>
+        <w:spacing w:line="360" w:lineRule="auto"/>
+        <w:jc w:val="both"/>
+        <w:rPr>
+          <w:rFonts w:ascii="Times New Roman" w:hAnsi="Times New Roman" w:cs="Times New Roman"/>
+          <w:b/>
+          <w:bCs/>
+          <w:i/>
+          <w:iCs/>
+          <w:sz w:val="24"/>
+          <w:szCs w:val="24"/>
+          <w:lang w:val="es-CO"/>
+        </w:rPr>
+      </w:pPr>
+      <w:r>
+        <w:rPr>
+          <w:rFonts w:ascii="Times New Roman" w:hAnsi="Times New Roman" w:cs="Times New Roman"/>
+          <w:b/>
+          <w:bCs/>
+          <w:i/>
+          <w:iCs/>
+          <w:sz w:val="24"/>
+          <w:szCs w:val="24"/>
+          <w:lang w:val="es-CO"/>
+        </w:rPr>
+        <w:t>En vez de aumentar la dimensión de la última matriz, empezar aumentando la primera matriz, a partir de la segunda empezar desde la mínima y así sucesivamente.</w:t>
+      </w:r>
+    </w:p>
+    <w:p>
+      <w:pPr>
+        <w:tabs>
+          <w:tab w:val="left" w:pos="900"/>
+        </w:tabs>
+        <w:rPr>
+          <w:rFonts w:ascii="Times New Roman" w:hAnsi="Times New Roman" w:cs="Times New Roman"/>
+          <w:sz w:val="24"/>
+          <w:szCs w:val="24"/>
+          <w:lang w:val="es-CO"/>
+        </w:rPr>
+      </w:pPr>
+    </w:p>
+    <w:p>
+      <w:pPr>
+        <w:spacing w:line="360" w:lineRule="auto"/>
+        <w:jc w:val="both"/>
+        <w:rPr>
+          <w:rFonts w:ascii="Times New Roman" w:hAnsi="Times New Roman" w:cs="Times New Roman"/>
+          <w:sz w:val="24"/>
+          <w:szCs w:val="24"/>
+          <w:lang w:val="es-CO"/>
+        </w:rPr>
+      </w:pPr>
+      <w:r>
+        <w:rPr>
+          <w:rFonts w:ascii="Times New Roman" w:hAnsi="Times New Roman" w:cs="Times New Roman"/>
+          <w:noProof/>
+          <w:sz w:val="24"/>
+          <w:szCs w:val="24"/>
+          <w:lang w:val="es-CO"/>
+        </w:rPr>
+        <w:lastRenderedPageBreak/>
+        <w:drawing>
+          <wp:anchor distT="0" distB="0" distL="114300" distR="114300" simplePos="0" relativeHeight="251662336" behindDoc="0" locked="0" layoutInCell="1" allowOverlap="1" wp14:anchorId="3CE01A2D">
+            <wp:simplePos x="0" y="0"/>
+            <wp:positionH relativeFrom="margin">
+              <wp:posOffset>748030</wp:posOffset>
+            </wp:positionH>
+            <wp:positionV relativeFrom="paragraph">
+              <wp:posOffset>320675</wp:posOffset>
+            </wp:positionV>
+            <wp:extent cx="4630747" cy="3829050"/>
+            <wp:effectExtent l="0" t="0" r="0" b="0"/>
+            <wp:wrapThrough wrapText="bothSides">
+              <wp:wrapPolygon edited="0">
+                <wp:start x="0" y="0"/>
+                <wp:lineTo x="0" y="21493"/>
+                <wp:lineTo x="21505" y="21493"/>
+                <wp:lineTo x="21505" y="0"/>
+                <wp:lineTo x="0" y="0"/>
+              </wp:wrapPolygon>
+            </wp:wrapThrough>
+            <wp:docPr id="1812742415" name="Imagen 4"/>
+            <wp:cNvGraphicFramePr>
+              <a:graphicFrameLocks xmlns:a="http://schemas.openxmlformats.org/drawingml/2006/main" noChangeAspect="1"/>
+            </wp:cNvGraphicFramePr>
+            <a:graphic xmlns:a="http://schemas.openxmlformats.org/drawingml/2006/main">
+              <a:graphicData uri="http://schemas.openxmlformats.org/drawingml/2006/picture">
+                <pic:pic xmlns:pic="http://schemas.openxmlformats.org/drawingml/2006/picture">
+                  <pic:nvPicPr>
+                    <pic:cNvPr id="0" name="Picture 3"/>
+                    <pic:cNvPicPr>
+                      <a:picLocks noChangeAspect="1" noChangeArrowheads="1"/>
+                    </pic:cNvPicPr>
+                  </pic:nvPicPr>
+                  <pic:blipFill>
+                    <a:blip r:embed="rId8" cstate="print">
+                      <a:extLst>
+                        <a:ext uri="{28A0092B-C50C-407E-A947-70E740481C1C}">
+                          <a14:useLocalDpi xmlns:a14="http://schemas.microsoft.com/office/drawing/2010/main" val="0"/>
+                        </a:ext>
+                      </a:extLst>
+                    </a:blip>
+                    <a:srcRect/>
+                    <a:stretch>
+                      <a:fillRect/>
+                    </a:stretch>
+                  </pic:blipFill>
+                  <pic:spPr bwMode="auto">
+                    <a:xfrm>
+                      <a:off x="0" y="0"/>
+                      <a:ext cx="4630747" cy="3829050"/>
+                    </a:xfrm>
+                    <a:prstGeom prst="rect">
+                      <a:avLst/>
+                    </a:prstGeom>
+                    <a:noFill/>
+                  </pic:spPr>
+                </pic:pic>
+              </a:graphicData>
+            </a:graphic>
+            <wp14:sizeRelH relativeFrom="page">
+              <wp14:pctWidth>0</wp14:pctWidth>
+            </wp14:sizeRelH>
+            <wp14:sizeRelV relativeFrom="page">
+              <wp14:pctHeight>0</wp14:pctHeight>
+            </wp14:sizeRelV>
+          </wp:anchor>
+        </w:drawing>
+      </w:r>
+    </w:p>
+    <w:p>
+      <w:pPr>
+        <w:spacing w:line="360" w:lineRule="auto"/>
+        <w:jc w:val="both"/>
+        <w:rPr>
+          <w:rFonts w:ascii="Times New Roman" w:hAnsi="Times New Roman" w:cs="Times New Roman"/>
+          <w:sz w:val="24"/>
+          <w:szCs w:val="24"/>
+          <w:lang w:val="es-CO"/>
+        </w:rPr>
+      </w:pPr>
+    </w:p>
+    <w:p>
+      <w:pPr>
+        <w:spacing w:line="360" w:lineRule="auto"/>
+        <w:jc w:val="both"/>
+        <w:rPr>
+          <w:rFonts w:ascii="Times New Roman" w:hAnsi="Times New Roman" w:cs="Times New Roman"/>
+          <w:sz w:val="24"/>
+          <w:szCs w:val="24"/>
+          <w:lang w:val="es-CO"/>
+        </w:rPr>
+      </w:pPr>
+    </w:p>
+    <w:p>
+      <w:pPr>
+        <w:spacing w:line="360" w:lineRule="auto"/>
+        <w:jc w:val="both"/>
+        <w:rPr>
+          <w:rFonts w:ascii="Times New Roman" w:hAnsi="Times New Roman" w:cs="Times New Roman"/>
+          <w:sz w:val="24"/>
+          <w:szCs w:val="24"/>
+          <w:lang w:val="es-CO"/>
+        </w:rPr>
+      </w:pPr>
+    </w:p>
+    <w:p>
+      <w:pPr>
+        <w:spacing w:line="360" w:lineRule="auto"/>
+        <w:jc w:val="both"/>
+        <w:rPr>
+          <w:rFonts w:ascii="Times New Roman" w:hAnsi="Times New Roman" w:cs="Times New Roman"/>
+          <w:sz w:val="24"/>
+          <w:szCs w:val="24"/>
+          <w:lang w:val="es-CO"/>
+        </w:rPr>
+      </w:pPr>
+    </w:p>
+    <w:p>
+      <w:pPr>
+        <w:spacing w:line="360" w:lineRule="auto"/>
+        <w:jc w:val="both"/>
+        <w:rPr>
+          <w:rFonts w:ascii="Times New Roman" w:hAnsi="Times New Roman" w:cs="Times New Roman"/>
+          <w:sz w:val="24"/>
+          <w:szCs w:val="24"/>
+          <w:lang w:val="es-CO"/>
+        </w:rPr>
+      </w:pPr>
+    </w:p>
+    <w:p>
+      <w:pPr>
+        <w:spacing w:line="360" w:lineRule="auto"/>
+        <w:jc w:val="both"/>
+        <w:rPr>
+          <w:rFonts w:ascii="Times New Roman" w:hAnsi="Times New Roman" w:cs="Times New Roman"/>
+          <w:sz w:val="24"/>
+          <w:szCs w:val="24"/>
+          <w:lang w:val="es-CO"/>
+        </w:rPr>
+      </w:pPr>
+    </w:p>
+    <w:p>
+      <w:pPr>
+        <w:spacing w:line="360" w:lineRule="auto"/>
+        <w:jc w:val="both"/>
+        <w:rPr>
+          <w:rFonts w:ascii="Times New Roman" w:hAnsi="Times New Roman" w:cs="Times New Roman"/>
+          <w:sz w:val="24"/>
+          <w:szCs w:val="24"/>
+          <w:lang w:val="es-CO"/>
+        </w:rPr>
+      </w:pPr>
+    </w:p>
+    <w:p>
+      <w:pPr>
+        <w:spacing w:line="360" w:lineRule="auto"/>
+        <w:jc w:val="both"/>
+        <w:rPr>
+          <w:rFonts w:ascii="Times New Roman" w:hAnsi="Times New Roman" w:cs="Times New Roman"/>
+          <w:sz w:val="24"/>
+          <w:szCs w:val="24"/>
+          <w:lang w:val="es-CO"/>
+        </w:rPr>
+      </w:pPr>
+    </w:p>
+    <w:p>
+      <w:pPr>
+        <w:spacing w:line="360" w:lineRule="auto"/>
+        <w:jc w:val="both"/>
+        <w:rPr>
+          <w:rFonts w:ascii="Times New Roman" w:hAnsi="Times New Roman" w:cs="Times New Roman"/>
+          <w:b/>
+          <w:bCs/>
+          <w:i/>
+          <w:iCs/>
+          <w:sz w:val="24"/>
+          <w:szCs w:val="24"/>
+          <w:lang w:val="es-CO"/>
+        </w:rPr>
+      </w:pPr>
+    </w:p>
+    <w:p>
+      <w:pPr>
+        <w:spacing w:line="360" w:lineRule="auto"/>
+        <w:jc w:val="both"/>
+        <w:rPr>
+          <w:rFonts w:ascii="Times New Roman" w:hAnsi="Times New Roman" w:cs="Times New Roman"/>
+          <w:b/>
+          <w:bCs/>
+          <w:i/>
+          <w:iCs/>
+          <w:sz w:val="24"/>
+          <w:szCs w:val="24"/>
+          <w:lang w:val="es-CO"/>
+        </w:rPr>
+      </w:pPr>
+    </w:p>
+    <w:p>
+      <w:pPr>
+        <w:spacing w:line="360" w:lineRule="auto"/>
+        <w:jc w:val="both"/>
+        <w:rPr>
+          <w:rFonts w:ascii="Times New Roman" w:hAnsi="Times New Roman" w:cs="Times New Roman"/>
+          <w:b/>
+          <w:bCs/>
+          <w:i/>
+          <w:iCs/>
+          <w:sz w:val="24"/>
+          <w:szCs w:val="24"/>
+          <w:lang w:val="es-CO"/>
+        </w:rPr>
+      </w:pPr>
+    </w:p>
+    <w:p>
+      <w:pPr>
+        <w:spacing w:line="360" w:lineRule="auto"/>
+        <w:jc w:val="both"/>
+        <w:rPr>
+          <w:rFonts w:ascii="Times New Roman" w:hAnsi="Times New Roman" w:cs="Times New Roman"/>
+          <w:sz w:val="24"/>
+          <w:szCs w:val="24"/>
+          <w:lang w:val="es-CO"/>
+        </w:rPr>
+      </w:pPr>
+      <w:r>
+        <w:rPr>
+          <w:rFonts w:ascii="Times New Roman" w:hAnsi="Times New Roman" w:cs="Times New Roman"/>
+          <w:sz w:val="24"/>
+          <w:szCs w:val="24"/>
+          <w:lang w:val="es-CO"/>
+        </w:rPr>
+        <w:t>En este caso funciona la llave aplicando el principio propuesto. De primer vistazo (Aún sin comprobar) podría concluir que, si no se cumple la regla de la llave aplicando todas las rotaciones, existen estas dos soluciones:</w:t>
+      </w:r>
+    </w:p>
+    <w:p>
+      <w:pPr>
+        <w:spacing w:line="360" w:lineRule="auto"/>
+        <w:jc w:val="both"/>
+        <w:rPr>
+          <w:rFonts w:ascii="Times New Roman" w:hAnsi="Times New Roman" w:cs="Times New Roman"/>
+          <w:sz w:val="24"/>
+          <w:szCs w:val="24"/>
+          <w:lang w:val="es-CO"/>
+        </w:rPr>
+      </w:pPr>
+      <w:r>
+        <w:rPr>
+          <w:rFonts w:ascii="Times New Roman" w:hAnsi="Times New Roman" w:cs="Times New Roman"/>
+          <w:b/>
+          <w:bCs/>
+          <w:sz w:val="24"/>
+          <w:szCs w:val="24"/>
+          <w:lang w:val="es-CO"/>
+        </w:rPr>
+        <w:t xml:space="preserve">. </w:t>
+      </w:r>
+      <w:r>
+        <w:rPr>
+          <w:rFonts w:ascii="Times New Roman" w:hAnsi="Times New Roman" w:cs="Times New Roman"/>
+          <w:sz w:val="24"/>
+          <w:szCs w:val="24"/>
+          <w:lang w:val="es-CO"/>
+        </w:rPr>
+        <w:t xml:space="preserve"> Si se busca que el valor k [0] y k [1] sea MAYOR, la dimensión de la matriz siguiente debe ser mayor.</w:t>
+      </w:r>
+    </w:p>
+    <w:p>
+      <w:pPr>
+        <w:spacing w:line="360" w:lineRule="auto"/>
+        <w:jc w:val="both"/>
+        <w:rPr>
+          <w:rFonts w:ascii="Times New Roman" w:hAnsi="Times New Roman" w:cs="Times New Roman"/>
+          <w:sz w:val="24"/>
+          <w:szCs w:val="24"/>
+          <w:lang w:val="es-CO"/>
+        </w:rPr>
+      </w:pPr>
+      <w:r>
+        <w:rPr>
+          <w:rFonts w:ascii="Times New Roman" w:hAnsi="Times New Roman" w:cs="Times New Roman"/>
+          <w:b/>
+          <w:bCs/>
+          <w:sz w:val="24"/>
+          <w:szCs w:val="24"/>
+          <w:lang w:val="es-CO"/>
+        </w:rPr>
+        <w:t xml:space="preserve">. </w:t>
+      </w:r>
+      <w:r>
+        <w:rPr>
+          <w:rFonts w:ascii="Times New Roman" w:hAnsi="Times New Roman" w:cs="Times New Roman"/>
+          <w:sz w:val="24"/>
+          <w:szCs w:val="24"/>
+          <w:lang w:val="es-CO"/>
+        </w:rPr>
+        <w:t xml:space="preserve"> Si se busca que el valor k [0] y k [1] sea </w:t>
+      </w:r>
+      <w:r>
+        <w:rPr>
+          <w:rFonts w:ascii="Times New Roman" w:hAnsi="Times New Roman" w:cs="Times New Roman"/>
+          <w:sz w:val="24"/>
+          <w:szCs w:val="24"/>
+          <w:lang w:val="es-CO"/>
+        </w:rPr>
+        <w:t>MENOR</w:t>
+      </w:r>
+      <w:r>
+        <w:rPr>
+          <w:rFonts w:ascii="Times New Roman" w:hAnsi="Times New Roman" w:cs="Times New Roman"/>
+          <w:sz w:val="24"/>
+          <w:szCs w:val="24"/>
+          <w:lang w:val="es-CO"/>
+        </w:rPr>
+        <w:t>, la dimensión de la matriz siguiente debe ser m</w:t>
+      </w:r>
+      <w:r>
+        <w:rPr>
+          <w:rFonts w:ascii="Times New Roman" w:hAnsi="Times New Roman" w:cs="Times New Roman"/>
+          <w:sz w:val="24"/>
+          <w:szCs w:val="24"/>
+          <w:lang w:val="es-CO"/>
+        </w:rPr>
+        <w:t>enor</w:t>
+      </w:r>
+      <w:r>
+        <w:rPr>
+          <w:rFonts w:ascii="Times New Roman" w:hAnsi="Times New Roman" w:cs="Times New Roman"/>
+          <w:sz w:val="24"/>
+          <w:szCs w:val="24"/>
+          <w:lang w:val="es-CO"/>
+        </w:rPr>
+        <w:t>.</w:t>
       </w:r>
     </w:p>
     <w:sectPr>
@@ -2733,6 +3553,7 @@
   <w:style w:type="character" w:default="1" w:styleId="Fuentedeprrafopredeter">
     <w:name w:val="Default Paragraph Font"/>
     <w:uiPriority w:val="1"/>
+    <w:semiHidden/>
     <w:unhideWhenUsed/>
   </w:style>
   <w:style w:type="table" w:default="1" w:styleId="Tablanormal">

</xml_diff>